<commit_message>
Adicionando problema, hipotese e objetivo geral
</commit_message>
<xml_diff>
--- a/projeto-mes.docx
+++ b/projeto-mes.docx
@@ -298,6 +298,7 @@
           <w:ilvl w:val="0"/>
           <w:numId w:val="1"/>
         </w:numPr>
+        <w:ind w:left="0" w:firstLine="0"/>
         <w:jc w:val="both"/>
         <w:rPr>
           <w:sz w:val="28"/>
@@ -315,212 +316,603 @@
     </w:p>
     <w:p>
       <w:pPr>
+        <w:jc w:val="both"/>
+        <w:rPr>
+          <w:sz w:val="24"/>
+          <w:szCs w:val="24"/>
+        </w:rPr>
+      </w:pPr>
+    </w:p>
+    <w:p>
+      <w:pPr>
+        <w:jc w:val="both"/>
+        <w:rPr>
+          <w:sz w:val="24"/>
+          <w:szCs w:val="24"/>
+        </w:rPr>
+      </w:pPr>
+      <w:r>
+        <w:rPr>
+          <w:sz w:val="24"/>
+          <w:szCs w:val="24"/>
+        </w:rPr>
+        <w:t>Em meio ao contexto de grandes informações que temos na palma de nossa mão, é imprescindível que uma empresa não tenha as informações necessária</w:t>
+      </w:r>
+      <w:r>
+        <w:rPr>
+          <w:sz w:val="24"/>
+          <w:szCs w:val="24"/>
+        </w:rPr>
+        <w:t>s</w:t>
+      </w:r>
+      <w:r>
+        <w:rPr>
+          <w:sz w:val="24"/>
+          <w:szCs w:val="24"/>
+        </w:rPr>
+        <w:t xml:space="preserve"> para um devido planejamento que atenda</w:t>
+      </w:r>
+      <w:r>
+        <w:rPr>
+          <w:sz w:val="24"/>
+          <w:szCs w:val="24"/>
+        </w:rPr>
+        <w:t xml:space="preserve"> </w:t>
+      </w:r>
+      <w:r>
+        <w:rPr>
+          <w:sz w:val="24"/>
+          <w:szCs w:val="24"/>
+        </w:rPr>
+        <w:t xml:space="preserve">a capacidade de produção, logística e </w:t>
+      </w:r>
+      <w:r>
+        <w:rPr>
+          <w:sz w:val="24"/>
+          <w:szCs w:val="24"/>
+        </w:rPr>
+        <w:t>a</w:t>
+      </w:r>
+      <w:r>
+        <w:rPr>
+          <w:sz w:val="24"/>
+          <w:szCs w:val="24"/>
+        </w:rPr>
+        <w:t>o cliente de forma ágil e precisa</w:t>
+      </w:r>
+      <w:r>
+        <w:rPr>
+          <w:sz w:val="24"/>
+          <w:szCs w:val="24"/>
+        </w:rPr>
+        <w:t>.</w:t>
+      </w:r>
+    </w:p>
+    <w:p>
+      <w:pPr>
+        <w:jc w:val="both"/>
+        <w:rPr>
+          <w:sz w:val="24"/>
+          <w:szCs w:val="24"/>
+        </w:rPr>
+      </w:pPr>
+      <w:r>
+        <w:rPr>
+          <w:sz w:val="24"/>
+          <w:szCs w:val="24"/>
+        </w:rPr>
+        <w:t xml:space="preserve">Desta maneira, é muito arriscado para uma empresa não ter </w:t>
+      </w:r>
+      <w:r>
+        <w:rPr>
+          <w:sz w:val="24"/>
+          <w:szCs w:val="24"/>
+        </w:rPr>
+        <w:t>tal planejamento bem elaborado,</w:t>
+      </w:r>
+      <w:r>
+        <w:rPr>
+          <w:sz w:val="24"/>
+          <w:szCs w:val="24"/>
+        </w:rPr>
+        <w:t xml:space="preserve"> como dito por (</w:t>
+      </w:r>
+      <w:r>
+        <w:rPr>
+          <w:sz w:val="24"/>
+          <w:szCs w:val="24"/>
+        </w:rPr>
+        <w:t>CAETANO, 2000</w:t>
+      </w:r>
+      <w:r>
+        <w:rPr>
+          <w:sz w:val="24"/>
+          <w:szCs w:val="24"/>
+        </w:rPr>
+        <w:t xml:space="preserve">) </w:t>
+      </w:r>
+      <w:r>
+        <w:rPr>
+          <w:sz w:val="24"/>
+          <w:szCs w:val="24"/>
+        </w:rPr>
+        <w:t>“i</w:t>
+      </w:r>
+      <w:r>
+        <w:rPr>
+          <w:sz w:val="24"/>
+          <w:szCs w:val="24"/>
+        </w:rPr>
+        <w:t xml:space="preserve">sso pode prejudicá-las quanto a sua produtividade, competitividade e até mesmo determinar a sua permanência ou não no mercado </w:t>
+      </w:r>
+      <w:r>
+        <w:rPr>
+          <w:sz w:val="24"/>
+          <w:szCs w:val="24"/>
+        </w:rPr>
+        <w:t>“</w:t>
+      </w:r>
+      <w:r>
+        <w:rPr>
+          <w:sz w:val="24"/>
+          <w:szCs w:val="24"/>
+        </w:rPr>
+        <w:t>(</w:t>
+      </w:r>
+      <w:r>
+        <w:rPr>
+          <w:sz w:val="24"/>
+          <w:szCs w:val="24"/>
+        </w:rPr>
+        <w:t xml:space="preserve">apud </w:t>
+      </w:r>
+      <w:r>
+        <w:rPr>
+          <w:sz w:val="24"/>
+          <w:szCs w:val="24"/>
+        </w:rPr>
+        <w:t>PIRES 2011, p. 15</w:t>
+      </w:r>
+      <w:r>
+        <w:rPr>
+          <w:sz w:val="24"/>
+          <w:szCs w:val="24"/>
+        </w:rPr>
+        <w:t>)</w:t>
+      </w:r>
+      <w:r>
+        <w:rPr>
+          <w:sz w:val="24"/>
+          <w:szCs w:val="24"/>
+        </w:rPr>
+        <w:t>.</w:t>
+      </w:r>
+    </w:p>
+    <w:p>
+      <w:pPr>
+        <w:jc w:val="both"/>
+        <w:rPr>
+          <w:sz w:val="24"/>
+          <w:szCs w:val="24"/>
+        </w:rPr>
+      </w:pPr>
+      <w:r>
+        <w:rPr>
+          <w:sz w:val="24"/>
+          <w:szCs w:val="24"/>
+        </w:rPr>
+        <w:t>O software de monitoramento MES (Manufactoring Execution System), juntamente com a automação feita nas linhas de produção através de sensoriamento</w:t>
+      </w:r>
+      <w:r>
+        <w:rPr>
+          <w:sz w:val="24"/>
+          <w:szCs w:val="24"/>
+        </w:rPr>
+        <w:t xml:space="preserve">, disponibiliza a capacidade de ter uma entrega ágil </w:t>
+      </w:r>
+      <w:r>
+        <w:rPr>
+          <w:sz w:val="24"/>
+          <w:szCs w:val="24"/>
+        </w:rPr>
+        <w:t>de informações para o gerenciamento da fábrica. Dando assim condições de um planejamento bem elaborado e que atenda todas as demandas que as UGB’s (Unidade de Gerenciamento Básico) necessitam para uma boa produtividade.</w:t>
+      </w:r>
+    </w:p>
+    <w:p>
+      <w:pPr>
+        <w:jc w:val="both"/>
+        <w:rPr>
+          <w:sz w:val="24"/>
+          <w:szCs w:val="24"/>
+        </w:rPr>
+      </w:pPr>
+      <w:r>
+        <w:rPr>
+          <w:sz w:val="24"/>
+          <w:szCs w:val="24"/>
+        </w:rPr>
+        <w:t xml:space="preserve">Como explanado por </w:t>
+      </w:r>
+      <w:r>
+        <w:rPr>
+          <w:sz w:val="24"/>
+          <w:szCs w:val="24"/>
+        </w:rPr>
+        <w:t>Silva</w:t>
+      </w:r>
+      <w:r>
+        <w:rPr>
+          <w:sz w:val="24"/>
+          <w:szCs w:val="24"/>
+        </w:rPr>
+        <w:t xml:space="preserve"> (</w:t>
+      </w:r>
+      <w:r>
+        <w:rPr>
+          <w:sz w:val="24"/>
+          <w:szCs w:val="24"/>
+        </w:rPr>
+        <w:t>2015</w:t>
+      </w:r>
+      <w:r>
+        <w:rPr>
+          <w:sz w:val="24"/>
+          <w:szCs w:val="24"/>
+        </w:rPr>
+        <w:t xml:space="preserve">, p. 9). </w:t>
+      </w:r>
+      <w:r>
+        <w:rPr>
+          <w:sz w:val="24"/>
+          <w:szCs w:val="24"/>
+        </w:rPr>
+        <w:t>Com a</w:t>
+      </w:r>
+      <w:r>
+        <w:rPr>
+          <w:sz w:val="24"/>
+          <w:szCs w:val="24"/>
+        </w:rPr>
+        <w:t xml:space="preserve"> base de dados </w:t>
+      </w:r>
+      <w:r>
+        <w:rPr>
+          <w:sz w:val="24"/>
+          <w:szCs w:val="24"/>
+        </w:rPr>
+        <w:t>do ERP (</w:t>
+      </w:r>
+      <w:r>
+        <w:rPr>
+          <w:sz w:val="24"/>
+          <w:szCs w:val="24"/>
+        </w:rPr>
+        <w:t>Enterprise Resourse Planning</w:t>
+      </w:r>
+      <w:r>
+        <w:rPr>
+          <w:sz w:val="24"/>
+          <w:szCs w:val="24"/>
+        </w:rPr>
+        <w:t xml:space="preserve">) </w:t>
+      </w:r>
+      <w:r>
+        <w:rPr>
+          <w:sz w:val="24"/>
+          <w:szCs w:val="24"/>
+        </w:rPr>
+        <w:t xml:space="preserve">devidamente preenchida com as informações dos apontamentos passados </w:t>
+      </w:r>
+      <w:r>
+        <w:rPr>
+          <w:sz w:val="24"/>
+          <w:szCs w:val="24"/>
+        </w:rPr>
+        <w:t>da empresa</w:t>
+      </w:r>
+      <w:r>
+        <w:rPr>
+          <w:sz w:val="24"/>
+          <w:szCs w:val="24"/>
+        </w:rPr>
+        <w:t xml:space="preserve"> que tem o sistema M</w:t>
+      </w:r>
+      <w:r>
+        <w:rPr>
+          <w:sz w:val="24"/>
+          <w:szCs w:val="24"/>
+        </w:rPr>
+        <w:t>E</w:t>
+      </w:r>
+      <w:r>
+        <w:rPr>
+          <w:sz w:val="24"/>
+          <w:szCs w:val="24"/>
+        </w:rPr>
+        <w:t>S instalad</w:t>
+      </w:r>
+      <w:r>
+        <w:rPr>
+          <w:sz w:val="24"/>
+          <w:szCs w:val="24"/>
+        </w:rPr>
+        <w:t>o,</w:t>
+      </w:r>
+      <w:r>
+        <w:rPr>
+          <w:sz w:val="24"/>
+          <w:szCs w:val="24"/>
+        </w:rPr>
+        <w:t xml:space="preserve"> beneficia os engenheiros e técnicos do chão de fábrica. O software pode fornecer relatórios e gráficos comparativos que auxiliem na tomada de decisão da produção</w:t>
+      </w:r>
+      <w:r>
+        <w:rPr>
+          <w:sz w:val="24"/>
+          <w:szCs w:val="24"/>
+        </w:rPr>
+        <w:t>, dando condições para uma maior assertividade.</w:t>
+      </w:r>
+    </w:p>
+    <w:p>
+      <w:pPr>
         <w:ind w:left="360"/>
         <w:jc w:val="both"/>
-        <w:rPr>
-          <w:sz w:val="24"/>
-          <w:szCs w:val="24"/>
-        </w:rPr>
       </w:pPr>
     </w:p>
     <w:p>
       <w:pPr>
         <w:ind w:left="360"/>
         <w:jc w:val="both"/>
-        <w:rPr>
-          <w:sz w:val="24"/>
-          <w:szCs w:val="24"/>
-        </w:rPr>
-      </w:pPr>
-      <w:r>
-        <w:rPr>
-          <w:sz w:val="24"/>
-          <w:szCs w:val="24"/>
-        </w:rPr>
-        <w:t>Em meio ao contexto de grandes informações que temos na palma de nossa mão,</w:t>
-      </w:r>
-      <w:r>
-        <w:rPr>
-          <w:sz w:val="24"/>
-          <w:szCs w:val="24"/>
-        </w:rPr>
-        <w:t xml:space="preserve"> é imprescindível que uma empresa não tenha as informações necessária para um devido planejamento que atenda</w:t>
-      </w:r>
-      <w:r>
-        <w:rPr>
-          <w:sz w:val="24"/>
-          <w:szCs w:val="24"/>
-        </w:rPr>
-        <w:t xml:space="preserve"> </w:t>
-      </w:r>
-      <w:r>
-        <w:rPr>
-          <w:sz w:val="24"/>
-          <w:szCs w:val="24"/>
-        </w:rPr>
-        <w:t xml:space="preserve">a capacidade de produção, logística e </w:t>
-      </w:r>
-      <w:r>
-        <w:rPr>
-          <w:sz w:val="24"/>
-          <w:szCs w:val="24"/>
-        </w:rPr>
-        <w:t>a</w:t>
-      </w:r>
-      <w:r>
-        <w:rPr>
-          <w:sz w:val="24"/>
-          <w:szCs w:val="24"/>
-        </w:rPr>
-        <w:t>o cliente de forma ágil e precisa</w:t>
-      </w:r>
-      <w:r>
-        <w:rPr>
-          <w:sz w:val="24"/>
-          <w:szCs w:val="24"/>
-        </w:rPr>
-        <w:t>.</w:t>
-      </w:r>
+      </w:pPr>
     </w:p>
     <w:p>
       <w:pPr>
         <w:ind w:left="360"/>
         <w:jc w:val="both"/>
       </w:pPr>
-      <w:r>
-        <w:rPr>
-          <w:sz w:val="24"/>
-          <w:szCs w:val="24"/>
-        </w:rPr>
-        <w:t xml:space="preserve">Desta maneira, é muito arriscado para uma empresa não ter </w:t>
-      </w:r>
-      <w:r>
-        <w:rPr>
-          <w:sz w:val="24"/>
-          <w:szCs w:val="24"/>
-        </w:rPr>
-        <w:t>tal planejamento bem elaborado,</w:t>
-      </w:r>
-      <w:r>
-        <w:rPr>
-          <w:sz w:val="24"/>
-          <w:szCs w:val="24"/>
-        </w:rPr>
-        <w:t xml:space="preserve"> como dito por (</w:t>
-      </w:r>
-      <w:r>
-        <w:t>CAETANO, 2000</w:t>
-      </w:r>
-      <w:r>
-        <w:rPr>
-          <w:sz w:val="24"/>
-          <w:szCs w:val="24"/>
-        </w:rPr>
-        <w:t xml:space="preserve">) </w:t>
-      </w:r>
-      <w:r>
-        <w:rPr>
-          <w:sz w:val="24"/>
-          <w:szCs w:val="24"/>
-        </w:rPr>
-        <w:t>“i</w:t>
-      </w:r>
-      <w:r>
-        <w:t xml:space="preserve">sso pode prejudicá-las quanto a sua produtividade, competitividade e até mesmo determinar a sua permanência ou não no mercado </w:t>
-      </w:r>
-      <w:r>
-        <w:t>“</w:t>
-      </w:r>
-      <w:r>
-        <w:t>(</w:t>
-      </w:r>
-      <w:r>
-        <w:t xml:space="preserve">apud </w:t>
-      </w:r>
-      <w:r>
-        <w:t>PIRES 2011, p. 15</w:t>
-      </w:r>
-      <w:r>
-        <w:t>)</w:t>
-      </w:r>
-      <w:r>
-        <w:t>.</w:t>
-      </w:r>
     </w:p>
     <w:p>
       <w:pPr>
         <w:ind w:left="360"/>
         <w:jc w:val="both"/>
       </w:pPr>
-      <w:r>
-        <w:t>O software de monitoramento MES (Manufactoring Execution System), juntamente com a automação feita nas linhas de produção através de sensoriamento</w:t>
-      </w:r>
-      <w:r>
-        <w:t xml:space="preserve">, disponibiliza a capacidade de ter uma entrega ágil </w:t>
-      </w:r>
-      <w:r>
-        <w:t>de informações para o gerenciamento da fábrica. Dando assim condições de um planejamento bem elaborado e que atenda todas as demandas que as UGB’s (Unidade de Gerenciamento Básico) necessitam para uma boa produtividade.</w:t>
-      </w:r>
     </w:p>
     <w:p>
       <w:pPr>
         <w:ind w:left="360"/>
         <w:jc w:val="both"/>
       </w:pPr>
-      <w:r>
-        <w:t xml:space="preserve">Como explanado por </w:t>
-      </w:r>
-      <w:r>
-        <w:t>Silva</w:t>
-      </w:r>
-      <w:r>
-        <w:t xml:space="preserve"> (</w:t>
-      </w:r>
-      <w:r>
-        <w:t>2015</w:t>
-      </w:r>
-      <w:r>
-        <w:t xml:space="preserve">, p. 9). </w:t>
-      </w:r>
-      <w:r>
-        <w:t>Com a</w:t>
-      </w:r>
-      <w:r>
-        <w:t xml:space="preserve"> base de dados </w:t>
-      </w:r>
-      <w:r>
-        <w:t>do ERP (</w:t>
-      </w:r>
-      <w:r>
-        <w:t>Enterprise Resourse Planning</w:t>
-      </w:r>
-      <w:r>
-        <w:t xml:space="preserve">) </w:t>
-      </w:r>
-      <w:r>
-        <w:t xml:space="preserve">devidamente preenchida com as informações dos apontamentos passados </w:t>
-      </w:r>
-      <w:r>
-        <w:t>da empresa</w:t>
-      </w:r>
-      <w:r>
-        <w:t xml:space="preserve"> que tem o sistema M</w:t>
-      </w:r>
-      <w:r>
-        <w:t>E</w:t>
-      </w:r>
-      <w:r>
-        <w:t>S instalad</w:t>
-      </w:r>
-      <w:r>
-        <w:t>o,</w:t>
-      </w:r>
-      <w:r>
-        <w:t xml:space="preserve"> beneficia os engenheiros e técnicos do chão de fábrica. O software pode fornecer relatórios e gráficos comparativos que auxiliem na tomada de decisão da produção</w:t>
-      </w:r>
-      <w:r>
-        <w:t>, dando condições para uma maior assertividade.</w:t>
-      </w:r>
+    </w:p>
+    <w:p>
+      <w:pPr>
+        <w:ind w:left="360"/>
+        <w:jc w:val="both"/>
+      </w:pPr>
+    </w:p>
+    <w:p>
+      <w:pPr>
+        <w:ind w:left="360"/>
+        <w:jc w:val="both"/>
+      </w:pPr>
+    </w:p>
+    <w:p>
+      <w:pPr>
+        <w:ind w:left="360"/>
+        <w:jc w:val="both"/>
+      </w:pPr>
+    </w:p>
+    <w:p>
+      <w:pPr>
+        <w:ind w:left="360"/>
+        <w:jc w:val="both"/>
+      </w:pPr>
+    </w:p>
+    <w:p>
+      <w:pPr>
+        <w:ind w:left="360"/>
+        <w:jc w:val="both"/>
+      </w:pPr>
+    </w:p>
+    <w:p>
+      <w:pPr>
+        <w:ind w:left="360"/>
+        <w:jc w:val="both"/>
+      </w:pPr>
+    </w:p>
+    <w:p>
+      <w:pPr>
+        <w:ind w:left="360"/>
+        <w:jc w:val="both"/>
+      </w:pPr>
+    </w:p>
+    <w:p>
+      <w:pPr>
+        <w:jc w:val="both"/>
+      </w:pPr>
+    </w:p>
+    <w:p>
+      <w:pPr>
+        <w:jc w:val="both"/>
+      </w:pPr>
+    </w:p>
+    <w:p>
+      <w:pPr>
+        <w:pStyle w:val="PargrafodaLista"/>
+        <w:numPr>
+          <w:ilvl w:val="0"/>
+          <w:numId w:val="1"/>
+        </w:numPr>
+        <w:jc w:val="both"/>
+        <w:rPr>
+          <w:sz w:val="28"/>
+          <w:szCs w:val="28"/>
+        </w:rPr>
+      </w:pPr>
+      <w:r>
+        <w:rPr>
+          <w:sz w:val="28"/>
+          <w:szCs w:val="28"/>
+        </w:rPr>
+        <w:lastRenderedPageBreak/>
+        <w:t>PROBLEMA</w:t>
+      </w:r>
+    </w:p>
+    <w:p>
+      <w:pPr>
+        <w:ind w:left="360"/>
+        <w:jc w:val="both"/>
+        <w:rPr>
+          <w:rFonts w:ascii="Calibri" w:hAnsi="Calibri" w:cs="Calibri"/>
+          <w:color w:val="000000"/>
+          <w:sz w:val="24"/>
+          <w:szCs w:val="24"/>
+        </w:rPr>
+      </w:pPr>
+      <w:r>
+        <w:rPr>
+          <w:rFonts w:ascii="Calibri" w:hAnsi="Calibri" w:cs="Calibri"/>
+          <w:color w:val="000000"/>
+          <w:sz w:val="24"/>
+          <w:szCs w:val="24"/>
+        </w:rPr>
+        <w:t>Qual a importância na coleta de dados dos itens produzidos de forma automatizada nas linhas de produção?</w:t>
+      </w:r>
+    </w:p>
+    <w:p>
+      <w:pPr>
+        <w:pStyle w:val="PargrafodaLista"/>
+        <w:numPr>
+          <w:ilvl w:val="0"/>
+          <w:numId w:val="1"/>
+        </w:numPr>
+        <w:jc w:val="both"/>
+        <w:rPr>
+          <w:rFonts w:ascii="Calibri" w:hAnsi="Calibri" w:cs="Calibri"/>
+          <w:color w:val="000000"/>
+          <w:sz w:val="28"/>
+          <w:szCs w:val="28"/>
+        </w:rPr>
+      </w:pPr>
+      <w:r>
+        <w:rPr>
+          <w:rFonts w:ascii="Calibri" w:hAnsi="Calibri" w:cs="Calibri"/>
+          <w:color w:val="000000"/>
+          <w:sz w:val="28"/>
+          <w:szCs w:val="28"/>
+        </w:rPr>
+        <w:t>HIPÓTESE</w:t>
+      </w:r>
+    </w:p>
+    <w:p>
+      <w:pPr>
+        <w:pStyle w:val="NormalWeb"/>
+        <w:spacing w:before="0" w:beforeAutospacing="0" w:after="160" w:afterAutospacing="0"/>
+        <w:ind w:left="360"/>
+        <w:jc w:val="both"/>
+      </w:pPr>
+      <w:r>
+        <w:rPr>
+          <w:rFonts w:ascii="Calibri" w:hAnsi="Calibri" w:cs="Calibri"/>
+          <w:color w:val="000000"/>
+        </w:rPr>
+        <w:t>A demora na coleta de dados das linhas de produção afeta diretamente o planejamento da empresa. Tendo em vista, que o levantamento da produção requer contagem, confirmação e digitação. Todo esse processo faz com que se tenha no mínimo um dia de atraso nos apontamentos.</w:t>
+      </w:r>
+    </w:p>
+    <w:p>
+      <w:pPr>
+        <w:pStyle w:val="NormalWeb"/>
+        <w:spacing w:before="0" w:beforeAutospacing="0" w:after="160" w:afterAutospacing="0"/>
+        <w:ind w:left="360"/>
+        <w:jc w:val="both"/>
+      </w:pPr>
+      <w:r>
+        <w:rPr>
+          <w:rFonts w:ascii="Calibri" w:hAnsi="Calibri" w:cs="Calibri"/>
+          <w:color w:val="000000"/>
+        </w:rPr>
+        <w:t>Com a automação implementada nas linhas de produção, juntamente com o software de monitoramento efetuando os reportes de forma paralelas à produção, ganha-se informações em tempo eficiente para o planejamento.</w:t>
+      </w:r>
+    </w:p>
+    <w:p>
+      <w:pPr>
+        <w:pStyle w:val="PargrafodaLista"/>
+        <w:numPr>
+          <w:ilvl w:val="0"/>
+          <w:numId w:val="1"/>
+        </w:numPr>
+        <w:jc w:val="both"/>
+        <w:rPr>
+          <w:rFonts w:ascii="Calibri" w:hAnsi="Calibri" w:cs="Calibri"/>
+          <w:color w:val="000000"/>
+          <w:sz w:val="28"/>
+          <w:szCs w:val="28"/>
+        </w:rPr>
+      </w:pPr>
+      <w:r>
+        <w:rPr>
+          <w:rFonts w:ascii="Calibri" w:hAnsi="Calibri" w:cs="Calibri"/>
+          <w:color w:val="000000"/>
+          <w:sz w:val="28"/>
+          <w:szCs w:val="28"/>
+        </w:rPr>
+        <w:t>OBJETIVO GERAL</w:t>
+      </w:r>
+    </w:p>
+    <w:p>
+      <w:pPr>
+        <w:pStyle w:val="NormalWeb"/>
+        <w:spacing w:before="0" w:beforeAutospacing="0" w:after="160" w:afterAutospacing="0"/>
+        <w:ind w:left="360"/>
+        <w:jc w:val="both"/>
+      </w:pPr>
+      <w:r>
+        <w:rPr>
+          <w:rFonts w:ascii="Calibri" w:hAnsi="Calibri" w:cs="Calibri"/>
+          <w:color w:val="000000"/>
+        </w:rPr>
+        <w:t xml:space="preserve">Evidenciar a necessidade de melhoria no processo de captação das informações dos valores de itens produzidos por diversas linhas de produção, executando através da automação sensorial e de software que monitora de forma </w:t>
+      </w:r>
+      <w:r>
+        <w:rPr>
+          <w:rFonts w:ascii="Calibri" w:hAnsi="Calibri" w:cs="Calibri"/>
+          <w:i/>
+          <w:iCs/>
+          <w:color w:val="000000"/>
+        </w:rPr>
+        <w:t>real-time</w:t>
+      </w:r>
+      <w:r>
+        <w:rPr>
+          <w:rFonts w:ascii="Calibri" w:hAnsi="Calibri" w:cs="Calibri"/>
+          <w:color w:val="000000"/>
+        </w:rPr>
+        <w:t xml:space="preserve"> toda a linha, armazenando os dados para desta forma, transforma as informações de maneira automática e confiável.</w:t>
+      </w:r>
+    </w:p>
+    <w:p>
+      <w:pPr>
+        <w:pStyle w:val="NormalWeb"/>
+        <w:spacing w:before="0" w:beforeAutospacing="0" w:after="160" w:afterAutospacing="0"/>
+        <w:ind w:left="360"/>
+        <w:jc w:val="both"/>
+      </w:pPr>
+      <w:r>
+        <w:rPr>
+          <w:rFonts w:ascii="Calibri" w:hAnsi="Calibri" w:cs="Calibri"/>
+          <w:color w:val="000000"/>
+        </w:rPr>
+        <w:t>Por tanto, aumentando a capacidade das tomadas de decisões da empresa, atendendo seu cliente de forma ágil e com qualidade, dando condições para um estudo minucioso do que acontece no chão de fábrica.</w:t>
+      </w:r>
+    </w:p>
+    <w:p>
+      <w:pPr>
+        <w:ind w:left="360"/>
+        <w:jc w:val="both"/>
+        <w:rPr>
+          <w:rFonts w:ascii="Calibri" w:hAnsi="Calibri" w:cs="Calibri"/>
+          <w:color w:val="000000"/>
+        </w:rPr>
+      </w:pPr>
     </w:p>
     <w:p>
       <w:pPr>
@@ -545,17 +937,20 @@
 <file path=word/numbering.xml><?xml version="1.0" encoding="utf-8"?>
 <w:numbering xmlns:wpc="http://schemas.microsoft.com/office/word/2010/wordprocessingCanvas" xmlns:cx="http://schemas.microsoft.com/office/drawing/2014/chartex" xmlns:cx1="http://schemas.microsoft.com/office/drawing/2015/9/8/chartex" xmlns:cx2="http://schemas.microsoft.com/office/drawing/2015/10/21/chartex" xmlns:cx3="http://schemas.microsoft.com/office/drawing/2016/5/9/chartex" xmlns:cx4="http://schemas.microsoft.com/office/drawing/2016/5/10/chartex" xmlns:cx5="http://schemas.microsoft.com/office/drawing/2016/5/11/chartex" xmlns:cx6="http://schemas.microsoft.com/office/drawing/2016/5/12/chartex" xmlns:cx7="http://schemas.microsoft.com/office/drawing/2016/5/13/chartex" xmlns:cx8="http://schemas.microsoft.com/office/drawing/2016/5/14/chartex" xmlns:mc="http://schemas.openxmlformats.org/markup-compatibility/2006" xmlns:aink="http://schemas.microsoft.com/office/drawing/2016/ink" xmlns:am3d="http://schemas.microsoft.com/office/drawing/2017/model3d" xmlns:o="urn:schemas-microsoft-com:office:office" xmlns:r="http://schemas.openxmlformats.org/officeDocument/2006/relationships" xmlns:m="http://schemas.openxmlformats.org/officeDocument/2006/math" xmlns:v="urn:schemas-microsoft-com:vml" xmlns:wp14="http://schemas.microsoft.com/office/word/2010/wordprocessingDrawing" xmlns:wp="http://schemas.openxmlformats.org/drawingml/2006/wordprocessingDrawing" xmlns:w10="urn:schemas-microsoft-com:office:word" xmlns:w="http://schemas.openxmlformats.org/wordprocessingml/2006/main" xmlns:w14="http://schemas.microsoft.com/office/word/2010/wordml" xmlns:w15="http://schemas.microsoft.com/office/word/2012/wordml" xmlns:w16cex="http://schemas.microsoft.com/office/word/2018/wordml/cex" xmlns:w16cid="http://schemas.microsoft.com/office/word/2016/wordml/cid" xmlns:w16="http://schemas.microsoft.com/office/word/2018/wordml" xmlns:w16sdtdh="http://schemas.microsoft.com/office/word/2020/wordml/sdtdatahash" xmlns:w16se="http://schemas.microsoft.com/office/word/2015/wordml/symex" xmlns:wpg="http://schemas.microsoft.com/office/word/2010/wordprocessingGroup" xmlns:wpi="http://schemas.microsoft.com/office/word/2010/wordprocessingInk" xmlns:wne="http://schemas.microsoft.com/office/word/2006/wordml" xmlns:wps="http://schemas.microsoft.com/office/word/2010/wordprocessingShape" mc:Ignorable="w14 w15 w16se w16cid w16 w16cex w16sdtdh wp14">
   <w:abstractNum w:abstractNumId="0" w15:restartNumberingAfterBreak="0">
-    <w:nsid w:val="1C8D03DB"/>
+    <w:nsid w:val="122B2F8B"/>
     <w:multiLevelType w:val="hybridMultilevel"/>
-    <w:tmpl w:val="C7302A84"/>
-    <w:lvl w:ilvl="0" w:tplc="0416000F">
+    <w:tmpl w:val="595A4592"/>
+    <w:lvl w:ilvl="0" w:tplc="AB44BD00">
       <w:start w:val="1"/>
       <w:numFmt w:val="decimal"/>
-      <w:lvlText w:val="%1."/>
-      <w:lvlJc w:val="left"/>
-      <w:pPr>
-        <w:ind w:left="720" w:hanging="360"/>
-      </w:pPr>
+      <w:lvlText w:val="2.%1"/>
+      <w:lvlJc w:val="left"/>
+      <w:pPr>
+        <w:ind w:left="1080" w:hanging="360"/>
+      </w:pPr>
+      <w:rPr>
+        <w:rFonts w:hint="default"/>
+      </w:rPr>
     </w:lvl>
     <w:lvl w:ilvl="1" w:tplc="04160019" w:tentative="1">
       <w:start w:val="1"/>
@@ -630,8 +1025,373 @@
       </w:pPr>
     </w:lvl>
   </w:abstractNum>
+  <w:abstractNum w:abstractNumId="1" w15:restartNumberingAfterBreak="0">
+    <w:nsid w:val="1C8D03DB"/>
+    <w:multiLevelType w:val="hybridMultilevel"/>
+    <w:tmpl w:val="CAB2917C"/>
+    <w:lvl w:ilvl="0" w:tplc="0416000F">
+      <w:start w:val="1"/>
+      <w:numFmt w:val="decimal"/>
+      <w:lvlText w:val="%1."/>
+      <w:lvlJc w:val="left"/>
+      <w:pPr>
+        <w:ind w:left="720" w:hanging="360"/>
+      </w:pPr>
+    </w:lvl>
+    <w:lvl w:ilvl="1" w:tplc="0416000F">
+      <w:start w:val="1"/>
+      <w:numFmt w:val="decimal"/>
+      <w:lvlText w:val="%2."/>
+      <w:lvlJc w:val="left"/>
+      <w:pPr>
+        <w:ind w:left="1440" w:hanging="360"/>
+      </w:pPr>
+    </w:lvl>
+    <w:lvl w:ilvl="2" w:tplc="0416001B" w:tentative="1">
+      <w:start w:val="1"/>
+      <w:numFmt w:val="lowerRoman"/>
+      <w:lvlText w:val="%3."/>
+      <w:lvlJc w:val="right"/>
+      <w:pPr>
+        <w:ind w:left="2160" w:hanging="180"/>
+      </w:pPr>
+    </w:lvl>
+    <w:lvl w:ilvl="3" w:tplc="0416000F" w:tentative="1">
+      <w:start w:val="1"/>
+      <w:numFmt w:val="decimal"/>
+      <w:lvlText w:val="%4."/>
+      <w:lvlJc w:val="left"/>
+      <w:pPr>
+        <w:ind w:left="2880" w:hanging="360"/>
+      </w:pPr>
+    </w:lvl>
+    <w:lvl w:ilvl="4" w:tplc="04160019" w:tentative="1">
+      <w:start w:val="1"/>
+      <w:numFmt w:val="lowerLetter"/>
+      <w:lvlText w:val="%5."/>
+      <w:lvlJc w:val="left"/>
+      <w:pPr>
+        <w:ind w:left="3600" w:hanging="360"/>
+      </w:pPr>
+    </w:lvl>
+    <w:lvl w:ilvl="5" w:tplc="0416001B" w:tentative="1">
+      <w:start w:val="1"/>
+      <w:numFmt w:val="lowerRoman"/>
+      <w:lvlText w:val="%6."/>
+      <w:lvlJc w:val="right"/>
+      <w:pPr>
+        <w:ind w:left="4320" w:hanging="180"/>
+      </w:pPr>
+    </w:lvl>
+    <w:lvl w:ilvl="6" w:tplc="0416000F" w:tentative="1">
+      <w:start w:val="1"/>
+      <w:numFmt w:val="decimal"/>
+      <w:lvlText w:val="%7."/>
+      <w:lvlJc w:val="left"/>
+      <w:pPr>
+        <w:ind w:left="5040" w:hanging="360"/>
+      </w:pPr>
+    </w:lvl>
+    <w:lvl w:ilvl="7" w:tplc="04160019" w:tentative="1">
+      <w:start w:val="1"/>
+      <w:numFmt w:val="lowerLetter"/>
+      <w:lvlText w:val="%8."/>
+      <w:lvlJc w:val="left"/>
+      <w:pPr>
+        <w:ind w:left="5760" w:hanging="360"/>
+      </w:pPr>
+    </w:lvl>
+    <w:lvl w:ilvl="8" w:tplc="0416001B" w:tentative="1">
+      <w:start w:val="1"/>
+      <w:numFmt w:val="lowerRoman"/>
+      <w:lvlText w:val="%9."/>
+      <w:lvlJc w:val="right"/>
+      <w:pPr>
+        <w:ind w:left="6480" w:hanging="180"/>
+      </w:pPr>
+    </w:lvl>
+  </w:abstractNum>
+  <w:abstractNum w:abstractNumId="2" w15:restartNumberingAfterBreak="0">
+    <w:nsid w:val="68984B5A"/>
+    <w:multiLevelType w:val="hybridMultilevel"/>
+    <w:tmpl w:val="FB64D6E2"/>
+    <w:lvl w:ilvl="0" w:tplc="C58C3828">
+      <w:start w:val="1"/>
+      <w:numFmt w:val="decimal"/>
+      <w:lvlText w:val="2.1%1"/>
+      <w:lvlJc w:val="left"/>
+      <w:pPr>
+        <w:ind w:left="720" w:hanging="360"/>
+      </w:pPr>
+      <w:rPr>
+        <w:rFonts w:hint="default"/>
+      </w:rPr>
+    </w:lvl>
+    <w:lvl w:ilvl="1" w:tplc="04160019" w:tentative="1">
+      <w:start w:val="1"/>
+      <w:numFmt w:val="lowerLetter"/>
+      <w:lvlText w:val="%2."/>
+      <w:lvlJc w:val="left"/>
+      <w:pPr>
+        <w:ind w:left="1440" w:hanging="360"/>
+      </w:pPr>
+    </w:lvl>
+    <w:lvl w:ilvl="2" w:tplc="0416001B" w:tentative="1">
+      <w:start w:val="1"/>
+      <w:numFmt w:val="lowerRoman"/>
+      <w:lvlText w:val="%3."/>
+      <w:lvlJc w:val="right"/>
+      <w:pPr>
+        <w:ind w:left="2160" w:hanging="180"/>
+      </w:pPr>
+    </w:lvl>
+    <w:lvl w:ilvl="3" w:tplc="0416000F" w:tentative="1">
+      <w:start w:val="1"/>
+      <w:numFmt w:val="decimal"/>
+      <w:lvlText w:val="%4."/>
+      <w:lvlJc w:val="left"/>
+      <w:pPr>
+        <w:ind w:left="2880" w:hanging="360"/>
+      </w:pPr>
+    </w:lvl>
+    <w:lvl w:ilvl="4" w:tplc="04160019" w:tentative="1">
+      <w:start w:val="1"/>
+      <w:numFmt w:val="lowerLetter"/>
+      <w:lvlText w:val="%5."/>
+      <w:lvlJc w:val="left"/>
+      <w:pPr>
+        <w:ind w:left="3600" w:hanging="360"/>
+      </w:pPr>
+    </w:lvl>
+    <w:lvl w:ilvl="5" w:tplc="0416001B" w:tentative="1">
+      <w:start w:val="1"/>
+      <w:numFmt w:val="lowerRoman"/>
+      <w:lvlText w:val="%6."/>
+      <w:lvlJc w:val="right"/>
+      <w:pPr>
+        <w:ind w:left="4320" w:hanging="180"/>
+      </w:pPr>
+    </w:lvl>
+    <w:lvl w:ilvl="6" w:tplc="0416000F" w:tentative="1">
+      <w:start w:val="1"/>
+      <w:numFmt w:val="decimal"/>
+      <w:lvlText w:val="%7."/>
+      <w:lvlJc w:val="left"/>
+      <w:pPr>
+        <w:ind w:left="5040" w:hanging="360"/>
+      </w:pPr>
+    </w:lvl>
+    <w:lvl w:ilvl="7" w:tplc="04160019" w:tentative="1">
+      <w:start w:val="1"/>
+      <w:numFmt w:val="lowerLetter"/>
+      <w:lvlText w:val="%8."/>
+      <w:lvlJc w:val="left"/>
+      <w:pPr>
+        <w:ind w:left="5760" w:hanging="360"/>
+      </w:pPr>
+    </w:lvl>
+    <w:lvl w:ilvl="8" w:tplc="0416001B" w:tentative="1">
+      <w:start w:val="1"/>
+      <w:numFmt w:val="lowerRoman"/>
+      <w:lvlText w:val="%9."/>
+      <w:lvlJc w:val="right"/>
+      <w:pPr>
+        <w:ind w:left="6480" w:hanging="180"/>
+      </w:pPr>
+    </w:lvl>
+  </w:abstractNum>
+  <w:abstractNum w:abstractNumId="3" w15:restartNumberingAfterBreak="0">
+    <w:nsid w:val="7A1539EF"/>
+    <w:multiLevelType w:val="hybridMultilevel"/>
+    <w:tmpl w:val="95241906"/>
+    <w:lvl w:ilvl="0" w:tplc="AB44BD00">
+      <w:start w:val="1"/>
+      <w:numFmt w:val="decimal"/>
+      <w:lvlText w:val="2.%1"/>
+      <w:lvlJc w:val="left"/>
+      <w:pPr>
+        <w:ind w:left="1440" w:hanging="360"/>
+      </w:pPr>
+      <w:rPr>
+        <w:rFonts w:hint="default"/>
+      </w:rPr>
+    </w:lvl>
+    <w:lvl w:ilvl="1" w:tplc="04160019" w:tentative="1">
+      <w:start w:val="1"/>
+      <w:numFmt w:val="lowerLetter"/>
+      <w:lvlText w:val="%2."/>
+      <w:lvlJc w:val="left"/>
+      <w:pPr>
+        <w:ind w:left="1800" w:hanging="360"/>
+      </w:pPr>
+    </w:lvl>
+    <w:lvl w:ilvl="2" w:tplc="0416001B" w:tentative="1">
+      <w:start w:val="1"/>
+      <w:numFmt w:val="lowerRoman"/>
+      <w:lvlText w:val="%3."/>
+      <w:lvlJc w:val="right"/>
+      <w:pPr>
+        <w:ind w:left="2520" w:hanging="180"/>
+      </w:pPr>
+    </w:lvl>
+    <w:lvl w:ilvl="3" w:tplc="0416000F" w:tentative="1">
+      <w:start w:val="1"/>
+      <w:numFmt w:val="decimal"/>
+      <w:lvlText w:val="%4."/>
+      <w:lvlJc w:val="left"/>
+      <w:pPr>
+        <w:ind w:left="3240" w:hanging="360"/>
+      </w:pPr>
+    </w:lvl>
+    <w:lvl w:ilvl="4" w:tplc="04160019" w:tentative="1">
+      <w:start w:val="1"/>
+      <w:numFmt w:val="lowerLetter"/>
+      <w:lvlText w:val="%5."/>
+      <w:lvlJc w:val="left"/>
+      <w:pPr>
+        <w:ind w:left="3960" w:hanging="360"/>
+      </w:pPr>
+    </w:lvl>
+    <w:lvl w:ilvl="5" w:tplc="0416001B" w:tentative="1">
+      <w:start w:val="1"/>
+      <w:numFmt w:val="lowerRoman"/>
+      <w:lvlText w:val="%6."/>
+      <w:lvlJc w:val="right"/>
+      <w:pPr>
+        <w:ind w:left="4680" w:hanging="180"/>
+      </w:pPr>
+    </w:lvl>
+    <w:lvl w:ilvl="6" w:tplc="0416000F" w:tentative="1">
+      <w:start w:val="1"/>
+      <w:numFmt w:val="decimal"/>
+      <w:lvlText w:val="%7."/>
+      <w:lvlJc w:val="left"/>
+      <w:pPr>
+        <w:ind w:left="5400" w:hanging="360"/>
+      </w:pPr>
+    </w:lvl>
+    <w:lvl w:ilvl="7" w:tplc="04160019" w:tentative="1">
+      <w:start w:val="1"/>
+      <w:numFmt w:val="lowerLetter"/>
+      <w:lvlText w:val="%8."/>
+      <w:lvlJc w:val="left"/>
+      <w:pPr>
+        <w:ind w:left="6120" w:hanging="360"/>
+      </w:pPr>
+    </w:lvl>
+    <w:lvl w:ilvl="8" w:tplc="0416001B" w:tentative="1">
+      <w:start w:val="1"/>
+      <w:numFmt w:val="lowerRoman"/>
+      <w:lvlText w:val="%9."/>
+      <w:lvlJc w:val="right"/>
+      <w:pPr>
+        <w:ind w:left="6840" w:hanging="180"/>
+      </w:pPr>
+    </w:lvl>
+  </w:abstractNum>
+  <w:abstractNum w:abstractNumId="4" w15:restartNumberingAfterBreak="0">
+    <w:nsid w:val="7AA966C5"/>
+    <w:multiLevelType w:val="hybridMultilevel"/>
+    <w:tmpl w:val="B5B8F400"/>
+    <w:lvl w:ilvl="0" w:tplc="C58C3828">
+      <w:start w:val="1"/>
+      <w:numFmt w:val="decimal"/>
+      <w:lvlText w:val="2.1%1"/>
+      <w:lvlJc w:val="left"/>
+      <w:pPr>
+        <w:ind w:left="1080" w:hanging="360"/>
+      </w:pPr>
+      <w:rPr>
+        <w:rFonts w:hint="default"/>
+      </w:rPr>
+    </w:lvl>
+    <w:lvl w:ilvl="1" w:tplc="04160019" w:tentative="1">
+      <w:start w:val="1"/>
+      <w:numFmt w:val="lowerLetter"/>
+      <w:lvlText w:val="%2."/>
+      <w:lvlJc w:val="left"/>
+      <w:pPr>
+        <w:ind w:left="1800" w:hanging="360"/>
+      </w:pPr>
+    </w:lvl>
+    <w:lvl w:ilvl="2" w:tplc="0416001B" w:tentative="1">
+      <w:start w:val="1"/>
+      <w:numFmt w:val="lowerRoman"/>
+      <w:lvlText w:val="%3."/>
+      <w:lvlJc w:val="right"/>
+      <w:pPr>
+        <w:ind w:left="2520" w:hanging="180"/>
+      </w:pPr>
+    </w:lvl>
+    <w:lvl w:ilvl="3" w:tplc="0416000F" w:tentative="1">
+      <w:start w:val="1"/>
+      <w:numFmt w:val="decimal"/>
+      <w:lvlText w:val="%4."/>
+      <w:lvlJc w:val="left"/>
+      <w:pPr>
+        <w:ind w:left="3240" w:hanging="360"/>
+      </w:pPr>
+    </w:lvl>
+    <w:lvl w:ilvl="4" w:tplc="04160019" w:tentative="1">
+      <w:start w:val="1"/>
+      <w:numFmt w:val="lowerLetter"/>
+      <w:lvlText w:val="%5."/>
+      <w:lvlJc w:val="left"/>
+      <w:pPr>
+        <w:ind w:left="3960" w:hanging="360"/>
+      </w:pPr>
+    </w:lvl>
+    <w:lvl w:ilvl="5" w:tplc="0416001B" w:tentative="1">
+      <w:start w:val="1"/>
+      <w:numFmt w:val="lowerRoman"/>
+      <w:lvlText w:val="%6."/>
+      <w:lvlJc w:val="right"/>
+      <w:pPr>
+        <w:ind w:left="4680" w:hanging="180"/>
+      </w:pPr>
+    </w:lvl>
+    <w:lvl w:ilvl="6" w:tplc="0416000F" w:tentative="1">
+      <w:start w:val="1"/>
+      <w:numFmt w:val="decimal"/>
+      <w:lvlText w:val="%7."/>
+      <w:lvlJc w:val="left"/>
+      <w:pPr>
+        <w:ind w:left="5400" w:hanging="360"/>
+      </w:pPr>
+    </w:lvl>
+    <w:lvl w:ilvl="7" w:tplc="04160019" w:tentative="1">
+      <w:start w:val="1"/>
+      <w:numFmt w:val="lowerLetter"/>
+      <w:lvlText w:val="%8."/>
+      <w:lvlJc w:val="left"/>
+      <w:pPr>
+        <w:ind w:left="6120" w:hanging="360"/>
+      </w:pPr>
+    </w:lvl>
+    <w:lvl w:ilvl="8" w:tplc="0416001B" w:tentative="1">
+      <w:start w:val="1"/>
+      <w:numFmt w:val="lowerRoman"/>
+      <w:lvlText w:val="%9."/>
+      <w:lvlJc w:val="right"/>
+      <w:pPr>
+        <w:ind w:left="6840" w:hanging="180"/>
+      </w:pPr>
+    </w:lvl>
+  </w:abstractNum>
   <w:num w:numId="1">
+    <w:abstractNumId w:val="1"/>
+  </w:num>
+  <w:num w:numId="2">
+    <w:abstractNumId w:val="2"/>
+  </w:num>
+  <w:num w:numId="3">
+    <w:abstractNumId w:val="4"/>
+  </w:num>
+  <w:num w:numId="4">
     <w:abstractNumId w:val="0"/>
+  </w:num>
+  <w:num w:numId="5">
+    <w:abstractNumId w:val="3"/>
   </w:num>
 </w:numbering>
 </file>
@@ -1070,6 +1830,23 @@
       <w:contextualSpacing/>
     </w:pPr>
   </w:style>
+  <w:style w:type="paragraph" w:styleId="NormalWeb">
+    <w:name w:val="Normal (Web)"/>
+    <w:basedOn w:val="Normal"/>
+    <w:uiPriority w:val="99"/>
+    <w:semiHidden/>
+    <w:unhideWhenUsed/>
+    <w:rsid w:val="00637E5C"/>
+    <w:pPr>
+      <w:spacing w:before="100" w:beforeAutospacing="1" w:after="100" w:afterAutospacing="1" w:line="240" w:lineRule="auto"/>
+    </w:pPr>
+    <w:rPr>
+      <w:rFonts w:ascii="Times New Roman" w:eastAsia="Times New Roman" w:hAnsi="Times New Roman" w:cs="Times New Roman"/>
+      <w:sz w:val="24"/>
+      <w:szCs w:val="24"/>
+      <w:lang w:eastAsia="pt-BR"/>
+    </w:rPr>
+  </w:style>
 </w:styles>
 </file>
 

</xml_diff>

<commit_message>
add na introducao e add objetivos especificos
</commit_message>
<xml_diff>
--- a/projeto-mes.docx
+++ b/projeto-mes.docx
@@ -336,7 +336,7 @@
           <w:sz w:val="24"/>
           <w:szCs w:val="24"/>
         </w:rPr>
-        <w:t>Em meio ao contexto de grandes informações que temos na palma de nossa mão, é imprescindível que uma empresa não tenha as informações necessária</w:t>
+        <w:t>Em meio ao contexto de grandes informações que temos na palma de nossa mão, é imprescindível que uma empresa tenha as informações necessária</w:t>
       </w:r>
       <w:r>
         <w:rPr>
@@ -415,14 +415,151 @@
           <w:sz w:val="24"/>
           <w:szCs w:val="24"/>
         </w:rPr>
-        <w:t xml:space="preserve"> como dito por (</w:t>
-      </w:r>
-      <w:r>
-        <w:rPr>
-          <w:sz w:val="24"/>
-          <w:szCs w:val="24"/>
-        </w:rPr>
-        <w:t>CAETANO, 2000</w:t>
+        <w:t xml:space="preserve"> como dito por (CAETANO, 2000) </w:t>
+      </w:r>
+      <w:r>
+        <w:rPr>
+          <w:sz w:val="24"/>
+          <w:szCs w:val="24"/>
+        </w:rPr>
+        <w:t xml:space="preserve">“isso pode prejudicá-las quanto a sua produtividade, competitividade e até mesmo determinar a sua permanência ou não no mercado “(apud </w:t>
+      </w:r>
+      <w:r>
+        <w:rPr>
+          <w:sz w:val="24"/>
+          <w:szCs w:val="24"/>
+        </w:rPr>
+        <w:t>PIRES 2011, p. 15</w:t>
+      </w:r>
+      <w:r>
+        <w:rPr>
+          <w:sz w:val="24"/>
+          <w:szCs w:val="24"/>
+        </w:rPr>
+        <w:t>)</w:t>
+      </w:r>
+      <w:r>
+        <w:rPr>
+          <w:sz w:val="24"/>
+          <w:szCs w:val="24"/>
+        </w:rPr>
+        <w:t>.</w:t>
+      </w:r>
+    </w:p>
+    <w:p>
+      <w:pPr>
+        <w:jc w:val="both"/>
+        <w:rPr>
+          <w:sz w:val="24"/>
+          <w:szCs w:val="24"/>
+        </w:rPr>
+      </w:pPr>
+      <w:r>
+        <w:rPr>
+          <w:sz w:val="24"/>
+          <w:szCs w:val="24"/>
+        </w:rPr>
+        <w:t>O software de monitoramento MES (Manufactoring Execution System), juntamente com a automação feita nas linhas de produção através de sensoriamento</w:t>
+      </w:r>
+      <w:r>
+        <w:rPr>
+          <w:sz w:val="24"/>
+          <w:szCs w:val="24"/>
+        </w:rPr>
+        <w:t xml:space="preserve">, disponibiliza a capacidade de ter uma entrega ágil </w:t>
+      </w:r>
+      <w:r>
+        <w:rPr>
+          <w:sz w:val="24"/>
+          <w:szCs w:val="24"/>
+        </w:rPr>
+        <w:t>de informações para o gerenciamento da fábrica. Dando assim</w:t>
+      </w:r>
+      <w:r>
+        <w:rPr>
+          <w:sz w:val="24"/>
+          <w:szCs w:val="24"/>
+        </w:rPr>
+        <w:t>,</w:t>
+      </w:r>
+      <w:r>
+        <w:rPr>
+          <w:sz w:val="24"/>
+          <w:szCs w:val="24"/>
+        </w:rPr>
+        <w:t xml:space="preserve"> condições de um planejamento bem elaborado e que atenda todas as demandas que as UGB’s (Unidade de Gerenciamento Básico) necessitam para uma boa produtividade.</w:t>
+      </w:r>
+    </w:p>
+    <w:p>
+      <w:pPr>
+        <w:jc w:val="both"/>
+        <w:rPr>
+          <w:sz w:val="24"/>
+          <w:szCs w:val="24"/>
+        </w:rPr>
+      </w:pPr>
+      <w:r>
+        <w:rPr>
+          <w:sz w:val="24"/>
+          <w:szCs w:val="24"/>
+        </w:rPr>
+        <w:t xml:space="preserve">Como explanado por </w:t>
+      </w:r>
+      <w:r>
+        <w:rPr>
+          <w:sz w:val="24"/>
+          <w:szCs w:val="24"/>
+        </w:rPr>
+        <w:t>Silva</w:t>
+      </w:r>
+      <w:r>
+        <w:rPr>
+          <w:sz w:val="24"/>
+          <w:szCs w:val="24"/>
+        </w:rPr>
+        <w:t xml:space="preserve"> (</w:t>
+      </w:r>
+      <w:r>
+        <w:rPr>
+          <w:sz w:val="24"/>
+          <w:szCs w:val="24"/>
+        </w:rPr>
+        <w:t>2015</w:t>
+      </w:r>
+      <w:r>
+        <w:rPr>
+          <w:sz w:val="24"/>
+          <w:szCs w:val="24"/>
+        </w:rPr>
+        <w:t xml:space="preserve">, p. 9). </w:t>
+      </w:r>
+      <w:r>
+        <w:rPr>
+          <w:sz w:val="24"/>
+          <w:szCs w:val="24"/>
+        </w:rPr>
+        <w:t>Com a</w:t>
+      </w:r>
+      <w:r>
+        <w:rPr>
+          <w:sz w:val="24"/>
+          <w:szCs w:val="24"/>
+        </w:rPr>
+        <w:t xml:space="preserve"> base de dados </w:t>
+      </w:r>
+      <w:r>
+        <w:rPr>
+          <w:sz w:val="24"/>
+          <w:szCs w:val="24"/>
+        </w:rPr>
+        <w:t>do ERP (</w:t>
+      </w:r>
+      <w:r>
+        <w:rPr>
+          <w:sz w:val="24"/>
+          <w:szCs w:val="24"/>
+        </w:rPr>
+        <w:t>Enterprise Resourse Planning</w:t>
       </w:r>
       <w:r>
         <w:rPr>
@@ -436,49 +573,93 @@
           <w:sz w:val="24"/>
           <w:szCs w:val="24"/>
         </w:rPr>
-        <w:t>“i</w:t>
-      </w:r>
-      <w:r>
-        <w:rPr>
-          <w:sz w:val="24"/>
-          <w:szCs w:val="24"/>
-        </w:rPr>
-        <w:t xml:space="preserve">sso pode prejudicá-las quanto a sua produtividade, competitividade e até mesmo determinar a sua permanência ou não no mercado </w:t>
-      </w:r>
-      <w:r>
-        <w:rPr>
-          <w:sz w:val="24"/>
-          <w:szCs w:val="24"/>
-        </w:rPr>
-        <w:t>“</w:t>
-      </w:r>
-      <w:r>
-        <w:rPr>
-          <w:sz w:val="24"/>
-          <w:szCs w:val="24"/>
-        </w:rPr>
-        <w:t>(</w:t>
-      </w:r>
-      <w:r>
-        <w:rPr>
-          <w:sz w:val="24"/>
-          <w:szCs w:val="24"/>
-        </w:rPr>
-        <w:t xml:space="preserve">apud </w:t>
-      </w:r>
-      <w:r>
-        <w:rPr>
-          <w:sz w:val="24"/>
-          <w:szCs w:val="24"/>
-        </w:rPr>
-        <w:t>PIRES 2011, p. 15</w:t>
-      </w:r>
-      <w:r>
-        <w:rPr>
-          <w:sz w:val="24"/>
-          <w:szCs w:val="24"/>
-        </w:rPr>
-        <w:t>)</w:t>
+        <w:t xml:space="preserve">devidamente preenchida com as informações dos apontamentos passados </w:t>
+      </w:r>
+      <w:r>
+        <w:rPr>
+          <w:sz w:val="24"/>
+          <w:szCs w:val="24"/>
+        </w:rPr>
+        <w:t>da empresa</w:t>
+      </w:r>
+      <w:r>
+        <w:rPr>
+          <w:sz w:val="24"/>
+          <w:szCs w:val="24"/>
+        </w:rPr>
+        <w:t xml:space="preserve"> que tem o sistema M</w:t>
+      </w:r>
+      <w:r>
+        <w:rPr>
+          <w:sz w:val="24"/>
+          <w:szCs w:val="24"/>
+        </w:rPr>
+        <w:t>E</w:t>
+      </w:r>
+      <w:r>
+        <w:rPr>
+          <w:sz w:val="24"/>
+          <w:szCs w:val="24"/>
+        </w:rPr>
+        <w:t>S instalad</w:t>
+      </w:r>
+      <w:r>
+        <w:rPr>
+          <w:sz w:val="24"/>
+          <w:szCs w:val="24"/>
+        </w:rPr>
+        <w:t>o,</w:t>
+      </w:r>
+      <w:r>
+        <w:rPr>
+          <w:sz w:val="24"/>
+          <w:szCs w:val="24"/>
+        </w:rPr>
+        <w:t xml:space="preserve"> beneficia os engenheiros e técnicos do chão de fábrica. O software pode fornecer relatórios e gráficos comparativos que auxiliem na tomada de decisão da produção</w:t>
+      </w:r>
+      <w:r>
+        <w:rPr>
+          <w:sz w:val="24"/>
+          <w:szCs w:val="24"/>
+        </w:rPr>
+        <w:t>, dando condições para uma maior assertividade.</w:t>
+      </w:r>
+    </w:p>
+    <w:p>
+      <w:pPr>
+        <w:jc w:val="both"/>
+        <w:rPr>
+          <w:sz w:val="24"/>
+          <w:szCs w:val="24"/>
+        </w:rPr>
+      </w:pPr>
+      <w:r>
+        <w:rPr>
+          <w:sz w:val="24"/>
+          <w:szCs w:val="24"/>
+        </w:rPr>
+        <w:t>Dito isto, é bem notável que para o devido planejamento e execução dos processos de uma empresa haverá diversas variáveis que dificultam em muitos aspectos</w:t>
+      </w:r>
+      <w:r>
+        <w:rPr>
+          <w:sz w:val="24"/>
+          <w:szCs w:val="24"/>
+        </w:rPr>
+        <w:t xml:space="preserve"> seu planejamento e execução</w:t>
+      </w:r>
+      <w:r>
+        <w:rPr>
+          <w:sz w:val="24"/>
+          <w:szCs w:val="24"/>
+        </w:rPr>
+        <w:t>, entretanto, “todas as organizações podem beneficiar-se de ter noção para onde estão dirigindo-se e de como podem chegar aos seus objetivos. Ou seja, é necessária uma direção estratégica. O mesmo ocorre com a área da produção”</w:t>
+      </w:r>
+      <w:r>
+        <w:rPr>
+          <w:sz w:val="24"/>
+          <w:szCs w:val="24"/>
+        </w:rPr>
+        <w:t xml:space="preserve"> (BOCHI, 2008, p.31)</w:t>
       </w:r>
       <w:r>
         <w:rPr>
@@ -501,205 +682,50 @@
           <w:sz w:val="24"/>
           <w:szCs w:val="24"/>
         </w:rPr>
-        <w:t>O software de monitoramento MES (Manufactoring Execution System), juntamente com a automação feita nas linhas de produção através de sensoriamento</w:t>
-      </w:r>
-      <w:r>
-        <w:rPr>
-          <w:sz w:val="24"/>
-          <w:szCs w:val="24"/>
-        </w:rPr>
-        <w:t xml:space="preserve">, disponibiliza a capacidade de ter uma entrega ágil </w:t>
-      </w:r>
-      <w:r>
-        <w:rPr>
-          <w:sz w:val="24"/>
-          <w:szCs w:val="24"/>
-        </w:rPr>
-        <w:t>de informações para o gerenciamento da fábrica. Dando assim condições de um planejamento bem elaborado e que atenda todas as demandas que as UGB’s (Unidade de Gerenciamento Básico) necessitam para uma boa produtividade.</w:t>
-      </w:r>
-    </w:p>
-    <w:p>
-      <w:pPr>
-        <w:jc w:val="both"/>
-        <w:rPr>
-          <w:sz w:val="24"/>
-          <w:szCs w:val="24"/>
-        </w:rPr>
-      </w:pPr>
-      <w:r>
-        <w:rPr>
-          <w:sz w:val="24"/>
-          <w:szCs w:val="24"/>
-        </w:rPr>
-        <w:t xml:space="preserve">Como explanado por </w:t>
-      </w:r>
-      <w:r>
-        <w:rPr>
-          <w:sz w:val="24"/>
-          <w:szCs w:val="24"/>
-        </w:rPr>
-        <w:t>Silva</w:t>
-      </w:r>
-      <w:r>
-        <w:rPr>
-          <w:sz w:val="24"/>
-          <w:szCs w:val="24"/>
-        </w:rPr>
-        <w:t xml:space="preserve"> (</w:t>
-      </w:r>
-      <w:r>
-        <w:rPr>
-          <w:sz w:val="24"/>
-          <w:szCs w:val="24"/>
-        </w:rPr>
-        <w:t>2015</w:t>
-      </w:r>
-      <w:r>
-        <w:rPr>
-          <w:sz w:val="24"/>
-          <w:szCs w:val="24"/>
-        </w:rPr>
-        <w:t xml:space="preserve">, p. 9). </w:t>
-      </w:r>
-      <w:r>
-        <w:rPr>
-          <w:sz w:val="24"/>
-          <w:szCs w:val="24"/>
-        </w:rPr>
-        <w:t>Com a</w:t>
-      </w:r>
-      <w:r>
-        <w:rPr>
-          <w:sz w:val="24"/>
-          <w:szCs w:val="24"/>
-        </w:rPr>
-        <w:t xml:space="preserve"> base de dados </w:t>
-      </w:r>
-      <w:r>
-        <w:rPr>
-          <w:sz w:val="24"/>
-          <w:szCs w:val="24"/>
-        </w:rPr>
-        <w:t>do ERP (</w:t>
-      </w:r>
-      <w:r>
-        <w:rPr>
-          <w:sz w:val="24"/>
-          <w:szCs w:val="24"/>
-        </w:rPr>
-        <w:t>Enterprise Resourse Planning</w:t>
-      </w:r>
-      <w:r>
-        <w:rPr>
-          <w:sz w:val="24"/>
-          <w:szCs w:val="24"/>
-        </w:rPr>
-        <w:t xml:space="preserve">) </w:t>
-      </w:r>
-      <w:r>
-        <w:rPr>
-          <w:sz w:val="24"/>
-          <w:szCs w:val="24"/>
-        </w:rPr>
-        <w:t xml:space="preserve">devidamente preenchida com as informações dos apontamentos passados </w:t>
-      </w:r>
-      <w:r>
-        <w:rPr>
-          <w:sz w:val="24"/>
-          <w:szCs w:val="24"/>
-        </w:rPr>
-        <w:t>da empresa</w:t>
-      </w:r>
-      <w:r>
-        <w:rPr>
-          <w:sz w:val="24"/>
-          <w:szCs w:val="24"/>
-        </w:rPr>
-        <w:t xml:space="preserve"> que tem o sistema M</w:t>
-      </w:r>
-      <w:r>
-        <w:rPr>
-          <w:sz w:val="24"/>
-          <w:szCs w:val="24"/>
-        </w:rPr>
-        <w:t>E</w:t>
-      </w:r>
-      <w:r>
-        <w:rPr>
-          <w:sz w:val="24"/>
-          <w:szCs w:val="24"/>
-        </w:rPr>
-        <w:t>S instalad</w:t>
-      </w:r>
-      <w:r>
-        <w:rPr>
-          <w:sz w:val="24"/>
-          <w:szCs w:val="24"/>
-        </w:rPr>
-        <w:t>o,</w:t>
-      </w:r>
-      <w:r>
-        <w:rPr>
-          <w:sz w:val="24"/>
-          <w:szCs w:val="24"/>
-        </w:rPr>
-        <w:t xml:space="preserve"> beneficia os engenheiros e técnicos do chão de fábrica. O software pode fornecer relatórios e gráficos comparativos que auxiliem na tomada de decisão da produção</w:t>
-      </w:r>
-      <w:r>
-        <w:rPr>
-          <w:sz w:val="24"/>
-          <w:szCs w:val="24"/>
-        </w:rPr>
-        <w:t>, dando condições para uma maior assertividade.</w:t>
-      </w:r>
-    </w:p>
-    <w:p>
-      <w:pPr>
-        <w:ind w:left="360"/>
-        <w:jc w:val="both"/>
-      </w:pPr>
-    </w:p>
-    <w:p>
-      <w:pPr>
-        <w:ind w:left="360"/>
-        <w:jc w:val="both"/>
-      </w:pPr>
-    </w:p>
-    <w:p>
-      <w:pPr>
-        <w:ind w:left="360"/>
-        <w:jc w:val="both"/>
-      </w:pPr>
-    </w:p>
-    <w:p>
-      <w:pPr>
-        <w:ind w:left="360"/>
-        <w:jc w:val="both"/>
-      </w:pPr>
-    </w:p>
-    <w:p>
-      <w:pPr>
-        <w:ind w:left="360"/>
-        <w:jc w:val="both"/>
-      </w:pPr>
-    </w:p>
-    <w:p>
-      <w:pPr>
-        <w:ind w:left="360"/>
-        <w:jc w:val="both"/>
-      </w:pPr>
-    </w:p>
-    <w:p>
-      <w:pPr>
-        <w:ind w:left="360"/>
-        <w:jc w:val="both"/>
-      </w:pPr>
-    </w:p>
-    <w:p>
-      <w:pPr>
-        <w:ind w:left="360"/>
-        <w:jc w:val="both"/>
-      </w:pPr>
+        <w:t>Neste sentido, os autores citados percebem que a automação feita nas linhas de produção aumenta a capacidade estratégica da empresa que possui o sistema de monitoramento de produção MES</w:t>
+      </w:r>
+      <w:r>
+        <w:rPr>
+          <w:sz w:val="24"/>
+          <w:szCs w:val="24"/>
+        </w:rPr>
+        <w:t>, aumento o campo de visão do estudo da manufatura</w:t>
+      </w:r>
+      <w:r>
+        <w:rPr>
+          <w:sz w:val="24"/>
+          <w:szCs w:val="24"/>
+        </w:rPr>
+        <w:t>.</w:t>
+      </w:r>
+      <w:r>
+        <w:rPr>
+          <w:sz w:val="24"/>
+          <w:szCs w:val="24"/>
+        </w:rPr>
+        <w:t xml:space="preserve"> Melhorando</w:t>
+      </w:r>
+      <w:r>
+        <w:rPr>
+          <w:sz w:val="24"/>
+          <w:szCs w:val="24"/>
+        </w:rPr>
+        <w:t xml:space="preserve"> sobremaneira a execução dos processos no chão de fábrica, garantindo de forma mais </w:t>
+      </w:r>
+      <w:r>
+        <w:rPr>
+          <w:sz w:val="24"/>
+          <w:szCs w:val="24"/>
+        </w:rPr>
+        <w:t>eficaz as</w:t>
+      </w:r>
+      <w:r>
+        <w:rPr>
+          <w:sz w:val="24"/>
+          <w:szCs w:val="24"/>
+        </w:rPr>
+        <w:t xml:space="preserve"> informações reportadas ao ERP.</w:t>
+      </w:r>
     </w:p>
     <w:p>
       <w:pPr>
@@ -895,34 +921,108 @@
         <w:spacing w:before="0" w:beforeAutospacing="0" w:after="160" w:afterAutospacing="0"/>
         <w:ind w:left="360"/>
         <w:jc w:val="both"/>
-      </w:pPr>
-      <w:r>
         <w:rPr>
           <w:rFonts w:ascii="Calibri" w:hAnsi="Calibri" w:cs="Calibri"/>
           <w:color w:val="000000"/>
         </w:rPr>
-        <w:t>Por tanto, aumentando a capacidade das tomadas de decisões da empresa, atendendo seu cliente de forma ágil e com qualidade, dando condições para um estudo minucioso do que acontece no chão de fábrica.</w:t>
-      </w:r>
-    </w:p>
-    <w:p>
-      <w:pPr>
-        <w:ind w:left="360"/>
-        <w:jc w:val="both"/>
+      </w:pPr>
+      <w:r>
         <w:rPr>
           <w:rFonts w:ascii="Calibri" w:hAnsi="Calibri" w:cs="Calibri"/>
           <w:color w:val="000000"/>
         </w:rPr>
-      </w:pPr>
-    </w:p>
-    <w:p>
-      <w:pPr>
-        <w:ind w:left="360"/>
-        <w:jc w:val="both"/>
-        <w:rPr>
-          <w:sz w:val="24"/>
-          <w:szCs w:val="24"/>
-        </w:rPr>
-      </w:pPr>
+        <w:t>Por tanto, aumentando a capacidade das tomadas de decisões da empresa, atendendo seu cliente de forma ágil e com qualidade, dando condições para um estudo minucioso do que acontece no chão de fábrica.</w:t>
+      </w:r>
+    </w:p>
+    <w:p>
+      <w:pPr>
+        <w:pStyle w:val="NormalWeb"/>
+        <w:numPr>
+          <w:ilvl w:val="1"/>
+          <w:numId w:val="1"/>
+        </w:numPr>
+        <w:spacing w:before="0" w:beforeAutospacing="0" w:after="160" w:afterAutospacing="0"/>
+        <w:jc w:val="both"/>
+        <w:rPr>
+          <w:rFonts w:asciiTheme="minorHAnsi" w:hAnsiTheme="minorHAnsi" w:cstheme="minorHAnsi"/>
+        </w:rPr>
+      </w:pPr>
+      <w:r>
+        <w:rPr>
+          <w:rFonts w:asciiTheme="minorHAnsi" w:hAnsiTheme="minorHAnsi" w:cstheme="minorHAnsi"/>
+        </w:rPr>
+        <w:t>OBJETIVOS ESPECIFICOS</w:t>
+      </w:r>
+    </w:p>
+    <w:p>
+      <w:pPr>
+        <w:pStyle w:val="NormalWeb"/>
+        <w:numPr>
+          <w:ilvl w:val="0"/>
+          <w:numId w:val="6"/>
+        </w:numPr>
+        <w:spacing w:before="0" w:beforeAutospacing="0" w:after="160" w:afterAutospacing="0"/>
+        <w:jc w:val="both"/>
+        <w:rPr>
+          <w:rFonts w:asciiTheme="minorHAnsi" w:hAnsiTheme="minorHAnsi" w:cstheme="minorHAnsi"/>
+        </w:rPr>
+      </w:pPr>
+      <w:r>
+        <w:rPr>
+          <w:rFonts w:asciiTheme="minorHAnsi" w:hAnsiTheme="minorHAnsi" w:cstheme="minorHAnsi"/>
+        </w:rPr>
+        <w:t>Anali</w:t>
+      </w:r>
+      <w:r>
+        <w:rPr>
+          <w:rFonts w:asciiTheme="minorHAnsi" w:hAnsiTheme="minorHAnsi" w:cstheme="minorHAnsi"/>
+        </w:rPr>
+        <w:t xml:space="preserve">sar a integração da TI (Tecnologia da Informação) com os </w:t>
+      </w:r>
+      <w:r>
+        <w:rPr>
+          <w:rFonts w:asciiTheme="minorHAnsi" w:hAnsiTheme="minorHAnsi" w:cstheme="minorHAnsi"/>
+        </w:rPr>
+        <w:t>processos de produção efetuados</w:t>
+      </w:r>
+      <w:r>
+        <w:rPr>
+          <w:rFonts w:asciiTheme="minorHAnsi" w:hAnsiTheme="minorHAnsi" w:cstheme="minorHAnsi"/>
+        </w:rPr>
+        <w:t xml:space="preserve"> em chão de fábrica</w:t>
+      </w:r>
+      <w:r>
+        <w:rPr>
+          <w:rFonts w:asciiTheme="minorHAnsi" w:hAnsiTheme="minorHAnsi" w:cstheme="minorHAnsi"/>
+        </w:rPr>
+        <w:t xml:space="preserve"> com enfoque no apontamento</w:t>
+      </w:r>
+      <w:r>
+        <w:rPr>
+          <w:rFonts w:asciiTheme="minorHAnsi" w:hAnsiTheme="minorHAnsi" w:cstheme="minorHAnsi"/>
+        </w:rPr>
+        <w:t>.</w:t>
+      </w:r>
+    </w:p>
+    <w:p>
+      <w:pPr>
+        <w:pStyle w:val="NormalWeb"/>
+        <w:numPr>
+          <w:ilvl w:val="0"/>
+          <w:numId w:val="6"/>
+        </w:numPr>
+        <w:spacing w:before="0" w:beforeAutospacing="0" w:after="160" w:afterAutospacing="0"/>
+        <w:jc w:val="both"/>
+        <w:rPr>
+          <w:rFonts w:asciiTheme="minorHAnsi" w:hAnsiTheme="minorHAnsi" w:cstheme="minorHAnsi"/>
+        </w:rPr>
+      </w:pPr>
+      <w:r>
+        <w:rPr>
+          <w:rFonts w:asciiTheme="minorHAnsi" w:hAnsiTheme="minorHAnsi" w:cstheme="minorHAnsi"/>
+        </w:rPr>
+        <w:t>A Importância dos dados de forma fidedignas para o devido planejamento gerencial da manufatura da empresa.</w:t>
+      </w:r>
     </w:p>
     <w:sectPr>
       <w:pgSz w:w="11906" w:h="16838"/>
@@ -1026,9 +1126,122 @@
     </w:lvl>
   </w:abstractNum>
   <w:abstractNum w:abstractNumId="1" w15:restartNumberingAfterBreak="0">
+    <w:nsid w:val="1A0C00D2"/>
+    <w:multiLevelType w:val="hybridMultilevel"/>
+    <w:tmpl w:val="65B42D76"/>
+    <w:lvl w:ilvl="0" w:tplc="04160001">
+      <w:start w:val="1"/>
+      <w:numFmt w:val="bullet"/>
+      <w:lvlText w:val=""/>
+      <w:lvlJc w:val="left"/>
+      <w:pPr>
+        <w:ind w:left="1800" w:hanging="360"/>
+      </w:pPr>
+      <w:rPr>
+        <w:rFonts w:ascii="Symbol" w:hAnsi="Symbol" w:hint="default"/>
+      </w:rPr>
+    </w:lvl>
+    <w:lvl w:ilvl="1" w:tplc="04160003" w:tentative="1">
+      <w:start w:val="1"/>
+      <w:numFmt w:val="bullet"/>
+      <w:lvlText w:val="o"/>
+      <w:lvlJc w:val="left"/>
+      <w:pPr>
+        <w:ind w:left="2520" w:hanging="360"/>
+      </w:pPr>
+      <w:rPr>
+        <w:rFonts w:ascii="Courier New" w:hAnsi="Courier New" w:cs="Courier New" w:hint="default"/>
+      </w:rPr>
+    </w:lvl>
+    <w:lvl w:ilvl="2" w:tplc="04160005" w:tentative="1">
+      <w:start w:val="1"/>
+      <w:numFmt w:val="bullet"/>
+      <w:lvlText w:val=""/>
+      <w:lvlJc w:val="left"/>
+      <w:pPr>
+        <w:ind w:left="3240" w:hanging="360"/>
+      </w:pPr>
+      <w:rPr>
+        <w:rFonts w:ascii="Wingdings" w:hAnsi="Wingdings" w:hint="default"/>
+      </w:rPr>
+    </w:lvl>
+    <w:lvl w:ilvl="3" w:tplc="04160001" w:tentative="1">
+      <w:start w:val="1"/>
+      <w:numFmt w:val="bullet"/>
+      <w:lvlText w:val=""/>
+      <w:lvlJc w:val="left"/>
+      <w:pPr>
+        <w:ind w:left="3960" w:hanging="360"/>
+      </w:pPr>
+      <w:rPr>
+        <w:rFonts w:ascii="Symbol" w:hAnsi="Symbol" w:hint="default"/>
+      </w:rPr>
+    </w:lvl>
+    <w:lvl w:ilvl="4" w:tplc="04160003" w:tentative="1">
+      <w:start w:val="1"/>
+      <w:numFmt w:val="bullet"/>
+      <w:lvlText w:val="o"/>
+      <w:lvlJc w:val="left"/>
+      <w:pPr>
+        <w:ind w:left="4680" w:hanging="360"/>
+      </w:pPr>
+      <w:rPr>
+        <w:rFonts w:ascii="Courier New" w:hAnsi="Courier New" w:cs="Courier New" w:hint="default"/>
+      </w:rPr>
+    </w:lvl>
+    <w:lvl w:ilvl="5" w:tplc="04160005" w:tentative="1">
+      <w:start w:val="1"/>
+      <w:numFmt w:val="bullet"/>
+      <w:lvlText w:val=""/>
+      <w:lvlJc w:val="left"/>
+      <w:pPr>
+        <w:ind w:left="5400" w:hanging="360"/>
+      </w:pPr>
+      <w:rPr>
+        <w:rFonts w:ascii="Wingdings" w:hAnsi="Wingdings" w:hint="default"/>
+      </w:rPr>
+    </w:lvl>
+    <w:lvl w:ilvl="6" w:tplc="04160001" w:tentative="1">
+      <w:start w:val="1"/>
+      <w:numFmt w:val="bullet"/>
+      <w:lvlText w:val=""/>
+      <w:lvlJc w:val="left"/>
+      <w:pPr>
+        <w:ind w:left="6120" w:hanging="360"/>
+      </w:pPr>
+      <w:rPr>
+        <w:rFonts w:ascii="Symbol" w:hAnsi="Symbol" w:hint="default"/>
+      </w:rPr>
+    </w:lvl>
+    <w:lvl w:ilvl="7" w:tplc="04160003" w:tentative="1">
+      <w:start w:val="1"/>
+      <w:numFmt w:val="bullet"/>
+      <w:lvlText w:val="o"/>
+      <w:lvlJc w:val="left"/>
+      <w:pPr>
+        <w:ind w:left="6840" w:hanging="360"/>
+      </w:pPr>
+      <w:rPr>
+        <w:rFonts w:ascii="Courier New" w:hAnsi="Courier New" w:cs="Courier New" w:hint="default"/>
+      </w:rPr>
+    </w:lvl>
+    <w:lvl w:ilvl="8" w:tplc="04160005" w:tentative="1">
+      <w:start w:val="1"/>
+      <w:numFmt w:val="bullet"/>
+      <w:lvlText w:val=""/>
+      <w:lvlJc w:val="left"/>
+      <w:pPr>
+        <w:ind w:left="7560" w:hanging="360"/>
+      </w:pPr>
+      <w:rPr>
+        <w:rFonts w:ascii="Wingdings" w:hAnsi="Wingdings" w:hint="default"/>
+      </w:rPr>
+    </w:lvl>
+  </w:abstractNum>
+  <w:abstractNum w:abstractNumId="2" w15:restartNumberingAfterBreak="0">
     <w:nsid w:val="1C8D03DB"/>
     <w:multiLevelType w:val="hybridMultilevel"/>
-    <w:tmpl w:val="CAB2917C"/>
+    <w:tmpl w:val="756C1272"/>
     <w:lvl w:ilvl="0" w:tplc="0416000F">
       <w:start w:val="1"/>
       <w:numFmt w:val="decimal"/>
@@ -1038,14 +1251,17 @@
         <w:ind w:left="720" w:hanging="360"/>
       </w:pPr>
     </w:lvl>
-    <w:lvl w:ilvl="1" w:tplc="0416000F">
+    <w:lvl w:ilvl="1" w:tplc="B0844042">
       <w:start w:val="1"/>
       <w:numFmt w:val="decimal"/>
-      <w:lvlText w:val="%2."/>
+      <w:lvlText w:val="4.%2"/>
       <w:lvlJc w:val="left"/>
       <w:pPr>
         <w:ind w:left="1440" w:hanging="360"/>
       </w:pPr>
+      <w:rPr>
+        <w:rFonts w:hint="default"/>
+      </w:rPr>
     </w:lvl>
     <w:lvl w:ilvl="2" w:tplc="0416001B" w:tentative="1">
       <w:start w:val="1"/>
@@ -1111,7 +1327,7 @@
       </w:pPr>
     </w:lvl>
   </w:abstractNum>
-  <w:abstractNum w:abstractNumId="2" w15:restartNumberingAfterBreak="0">
+  <w:abstractNum w:abstractNumId="3" w15:restartNumberingAfterBreak="0">
     <w:nsid w:val="68984B5A"/>
     <w:multiLevelType w:val="hybridMultilevel"/>
     <w:tmpl w:val="FB64D6E2"/>
@@ -1200,7 +1416,7 @@
       </w:pPr>
     </w:lvl>
   </w:abstractNum>
-  <w:abstractNum w:abstractNumId="3" w15:restartNumberingAfterBreak="0">
+  <w:abstractNum w:abstractNumId="4" w15:restartNumberingAfterBreak="0">
     <w:nsid w:val="7A1539EF"/>
     <w:multiLevelType w:val="hybridMultilevel"/>
     <w:tmpl w:val="95241906"/>
@@ -1289,7 +1505,7 @@
       </w:pPr>
     </w:lvl>
   </w:abstractNum>
-  <w:abstractNum w:abstractNumId="4" w15:restartNumberingAfterBreak="0">
+  <w:abstractNum w:abstractNumId="5" w15:restartNumberingAfterBreak="0">
     <w:nsid w:val="7AA966C5"/>
     <w:multiLevelType w:val="hybridMultilevel"/>
     <w:tmpl w:val="B5B8F400"/>
@@ -1379,19 +1595,22 @@
     </w:lvl>
   </w:abstractNum>
   <w:num w:numId="1">
-    <w:abstractNumId w:val="1"/>
+    <w:abstractNumId w:val="2"/>
   </w:num>
   <w:num w:numId="2">
-    <w:abstractNumId w:val="2"/>
+    <w:abstractNumId w:val="3"/>
   </w:num>
   <w:num w:numId="3">
-    <w:abstractNumId w:val="4"/>
+    <w:abstractNumId w:val="5"/>
   </w:num>
   <w:num w:numId="4">
     <w:abstractNumId w:val="0"/>
   </w:num>
   <w:num w:numId="5">
-    <w:abstractNumId w:val="3"/>
+    <w:abstractNumId w:val="4"/>
+  </w:num>
+  <w:num w:numId="6">
+    <w:abstractNumId w:val="1"/>
   </w:num>
 </w:numbering>
 </file>
@@ -1519,6 +1738,7 @@
     <w:lsdException w:name="HTML Sample" w:semiHidden="1" w:unhideWhenUsed="1"/>
     <w:lsdException w:name="HTML Typewriter" w:semiHidden="1" w:unhideWhenUsed="1"/>
     <w:lsdException w:name="HTML Variable" w:semiHidden="1" w:unhideWhenUsed="1"/>
+    <w:lsdException w:name="Normal Table" w:semiHidden="1" w:unhideWhenUsed="1"/>
     <w:lsdException w:name="annotation subject" w:semiHidden="1" w:unhideWhenUsed="1"/>
     <w:lsdException w:name="No List" w:semiHidden="1" w:unhideWhenUsed="1"/>
     <w:lsdException w:name="Outline List 1" w:semiHidden="1" w:unhideWhenUsed="1"/>
@@ -1565,8 +1785,10 @@
     <w:lsdException w:name="Table Subtle 2" w:semiHidden="1" w:unhideWhenUsed="1"/>
     <w:lsdException w:name="Table Web 1" w:semiHidden="1" w:unhideWhenUsed="1"/>
     <w:lsdException w:name="Table Web 2" w:semiHidden="1" w:unhideWhenUsed="1"/>
+    <w:lsdException w:name="Table Web 3" w:semiHidden="1" w:unhideWhenUsed="1"/>
     <w:lsdException w:name="Balloon Text" w:semiHidden="1" w:unhideWhenUsed="1"/>
     <w:lsdException w:name="Table Grid" w:uiPriority="39"/>
+    <w:lsdException w:name="Table Theme" w:semiHidden="1" w:unhideWhenUsed="1"/>
     <w:lsdException w:name="Placeholder Text" w:semiHidden="1"/>
     <w:lsdException w:name="No Spacing" w:uiPriority="1" w:qFormat="1"/>
     <w:lsdException w:name="Light Shading" w:uiPriority="60"/>
@@ -1834,7 +2056,6 @@
     <w:name w:val="Normal (Web)"/>
     <w:basedOn w:val="Normal"/>
     <w:uiPriority w:val="99"/>
-    <w:semiHidden/>
     <w:unhideWhenUsed/>
     <w:rsid w:val="00637E5C"/>
     <w:pPr>

</xml_diff>

<commit_message>
strat fundamentacao teorica and referencias
</commit_message>
<xml_diff>
--- a/projeto-mes.docx
+++ b/projeto-mes.docx
@@ -263,7 +263,21 @@
           <w:sz w:val="28"/>
           <w:szCs w:val="28"/>
         </w:rPr>
-        <w:t>ÁREA DE CONCETRAÇÃO: AUTOMAÇÃO, SOFTWARE, PLANEJAMENTO DE PRODUÇÃO</w:t>
+        <w:t>ÁREA</w:t>
+      </w:r>
+      <w:r>
+        <w:rPr>
+          <w:sz w:val="28"/>
+          <w:szCs w:val="28"/>
+        </w:rPr>
+        <w:t>S</w:t>
+      </w:r>
+      <w:r>
+        <w:rPr>
+          <w:sz w:val="28"/>
+          <w:szCs w:val="28"/>
+        </w:rPr>
+        <w:t xml:space="preserve"> DE CONCETRAÇÃO: AUTOMAÇÃO, SOFTWARE, PLANEJAMENTO DE PRODUÇÃO</w:t>
       </w:r>
     </w:p>
     <w:p>
@@ -806,6 +820,18 @@
     </w:p>
     <w:p>
       <w:pPr>
+        <w:ind w:left="360"/>
+        <w:jc w:val="both"/>
+        <w:rPr>
+          <w:rFonts w:ascii="Calibri" w:hAnsi="Calibri" w:cs="Calibri"/>
+          <w:color w:val="000000"/>
+          <w:sz w:val="24"/>
+          <w:szCs w:val="24"/>
+        </w:rPr>
+      </w:pPr>
+    </w:p>
+    <w:p>
+      <w:pPr>
         <w:pStyle w:val="PargrafodaLista"/>
         <w:numPr>
           <w:ilvl w:val="0"/>
@@ -850,14 +876,26 @@
         <w:spacing w:before="0" w:beforeAutospacing="0" w:after="160" w:afterAutospacing="0"/>
         <w:ind w:left="360"/>
         <w:jc w:val="both"/>
-      </w:pPr>
-      <w:r>
         <w:rPr>
           <w:rFonts w:ascii="Calibri" w:hAnsi="Calibri" w:cs="Calibri"/>
           <w:color w:val="000000"/>
         </w:rPr>
+      </w:pPr>
+      <w:r>
+        <w:rPr>
+          <w:rFonts w:ascii="Calibri" w:hAnsi="Calibri" w:cs="Calibri"/>
+          <w:color w:val="000000"/>
+        </w:rPr>
         <w:t>Com a automação implementada nas linhas de produção, juntamente com o software de monitoramento efetuando os reportes de forma paralelas à produção, ganha-se informações em tempo eficiente para o planejamento.</w:t>
       </w:r>
+    </w:p>
+    <w:p>
+      <w:pPr>
+        <w:pStyle w:val="NormalWeb"/>
+        <w:spacing w:before="0" w:beforeAutospacing="0" w:after="160" w:afterAutospacing="0"/>
+        <w:ind w:left="360"/>
+        <w:jc w:val="both"/>
+      </w:pPr>
     </w:p>
     <w:p>
       <w:pPr>
@@ -945,11 +983,23 @@
         <w:jc w:val="both"/>
         <w:rPr>
           <w:rFonts w:asciiTheme="minorHAnsi" w:hAnsiTheme="minorHAnsi" w:cstheme="minorHAnsi"/>
-        </w:rPr>
-      </w:pPr>
-      <w:r>
-        <w:rPr>
-          <w:rFonts w:asciiTheme="minorHAnsi" w:hAnsiTheme="minorHAnsi" w:cstheme="minorHAnsi"/>
+          <w:sz w:val="28"/>
+          <w:szCs w:val="28"/>
+        </w:rPr>
+      </w:pPr>
+      <w:r>
+        <w:rPr>
+          <w:rFonts w:asciiTheme="minorHAnsi" w:hAnsiTheme="minorHAnsi" w:cstheme="minorHAnsi"/>
+          <w:sz w:val="28"/>
+          <w:szCs w:val="28"/>
+        </w:rPr>
+        <w:t xml:space="preserve"> </w:t>
+      </w:r>
+      <w:r>
+        <w:rPr>
+          <w:rFonts w:asciiTheme="minorHAnsi" w:hAnsiTheme="minorHAnsi" w:cstheme="minorHAnsi"/>
+          <w:sz w:val="28"/>
+          <w:szCs w:val="28"/>
         </w:rPr>
         <w:t>OBJETIVOS ESPECIFICOS</w:t>
       </w:r>
@@ -1023,6 +1073,327 @@
         </w:rPr>
         <w:t>A Importância dos dados de forma fidedignas para o devido planejamento gerencial da manufatura da empresa.</w:t>
       </w:r>
+    </w:p>
+    <w:p>
+      <w:pPr>
+        <w:pStyle w:val="NormalWeb"/>
+        <w:spacing w:before="0" w:beforeAutospacing="0" w:after="160" w:afterAutospacing="0"/>
+        <w:jc w:val="both"/>
+        <w:rPr>
+          <w:rFonts w:asciiTheme="minorHAnsi" w:hAnsiTheme="minorHAnsi" w:cstheme="minorHAnsi"/>
+        </w:rPr>
+      </w:pPr>
+    </w:p>
+    <w:p>
+      <w:pPr>
+        <w:pStyle w:val="NormalWeb"/>
+        <w:spacing w:before="0" w:beforeAutospacing="0" w:after="160" w:afterAutospacing="0"/>
+        <w:jc w:val="both"/>
+        <w:rPr>
+          <w:rFonts w:asciiTheme="minorHAnsi" w:hAnsiTheme="minorHAnsi" w:cstheme="minorHAnsi"/>
+        </w:rPr>
+      </w:pPr>
+    </w:p>
+    <w:p>
+      <w:pPr>
+        <w:pStyle w:val="NormalWeb"/>
+        <w:spacing w:before="0" w:beforeAutospacing="0" w:after="160" w:afterAutospacing="0"/>
+        <w:jc w:val="both"/>
+        <w:rPr>
+          <w:rFonts w:asciiTheme="minorHAnsi" w:hAnsiTheme="minorHAnsi" w:cstheme="minorHAnsi"/>
+        </w:rPr>
+      </w:pPr>
+    </w:p>
+    <w:p>
+      <w:pPr>
+        <w:pStyle w:val="NormalWeb"/>
+        <w:spacing w:before="0" w:beforeAutospacing="0" w:after="160" w:afterAutospacing="0"/>
+        <w:jc w:val="both"/>
+        <w:rPr>
+          <w:rFonts w:asciiTheme="minorHAnsi" w:hAnsiTheme="minorHAnsi" w:cstheme="minorHAnsi"/>
+        </w:rPr>
+      </w:pPr>
+    </w:p>
+    <w:p>
+      <w:pPr>
+        <w:pStyle w:val="NormalWeb"/>
+        <w:spacing w:before="0" w:beforeAutospacing="0" w:after="160" w:afterAutospacing="0"/>
+        <w:jc w:val="both"/>
+        <w:rPr>
+          <w:rFonts w:asciiTheme="minorHAnsi" w:hAnsiTheme="minorHAnsi" w:cstheme="minorHAnsi"/>
+        </w:rPr>
+      </w:pPr>
+    </w:p>
+    <w:p>
+      <w:pPr>
+        <w:pStyle w:val="NormalWeb"/>
+        <w:spacing w:before="0" w:beforeAutospacing="0" w:after="160" w:afterAutospacing="0"/>
+        <w:jc w:val="both"/>
+        <w:rPr>
+          <w:rFonts w:asciiTheme="minorHAnsi" w:hAnsiTheme="minorHAnsi" w:cstheme="minorHAnsi"/>
+        </w:rPr>
+      </w:pPr>
+    </w:p>
+    <w:p>
+      <w:pPr>
+        <w:pStyle w:val="NormalWeb"/>
+        <w:spacing w:before="0" w:beforeAutospacing="0" w:after="160" w:afterAutospacing="0"/>
+        <w:jc w:val="both"/>
+        <w:rPr>
+          <w:rFonts w:asciiTheme="minorHAnsi" w:hAnsiTheme="minorHAnsi" w:cstheme="minorHAnsi"/>
+        </w:rPr>
+      </w:pPr>
+    </w:p>
+    <w:p>
+      <w:pPr>
+        <w:pStyle w:val="NormalWeb"/>
+        <w:numPr>
+          <w:ilvl w:val="0"/>
+          <w:numId w:val="1"/>
+        </w:numPr>
+        <w:spacing w:before="0" w:beforeAutospacing="0" w:after="160" w:afterAutospacing="0"/>
+        <w:jc w:val="both"/>
+        <w:rPr>
+          <w:rFonts w:asciiTheme="minorHAnsi" w:hAnsiTheme="minorHAnsi" w:cstheme="minorHAnsi"/>
+        </w:rPr>
+      </w:pPr>
+      <w:r>
+        <w:rPr>
+          <w:rFonts w:asciiTheme="minorHAnsi" w:hAnsiTheme="minorHAnsi" w:cstheme="minorHAnsi"/>
+        </w:rPr>
+        <w:lastRenderedPageBreak/>
+        <w:t>REFERENCIAL TE</w:t>
+      </w:r>
+      <w:r>
+        <w:rPr>
+          <w:rFonts w:asciiTheme="minorHAnsi" w:hAnsiTheme="minorHAnsi" w:cstheme="minorHAnsi"/>
+        </w:rPr>
+        <w:t>Ó</w:t>
+      </w:r>
+      <w:r>
+        <w:rPr>
+          <w:rFonts w:asciiTheme="minorHAnsi" w:hAnsiTheme="minorHAnsi" w:cstheme="minorHAnsi"/>
+        </w:rPr>
+        <w:t>RICO</w:t>
+      </w:r>
+    </w:p>
+    <w:p>
+      <w:pPr>
+        <w:pStyle w:val="NormalWeb"/>
+        <w:numPr>
+          <w:ilvl w:val="0"/>
+          <w:numId w:val="7"/>
+        </w:numPr>
+        <w:spacing w:before="0" w:beforeAutospacing="0" w:after="160" w:afterAutospacing="0"/>
+        <w:ind w:left="709"/>
+        <w:jc w:val="both"/>
+        <w:rPr>
+          <w:rFonts w:asciiTheme="minorHAnsi" w:hAnsiTheme="minorHAnsi" w:cstheme="minorHAnsi"/>
+        </w:rPr>
+      </w:pPr>
+      <w:r>
+        <w:rPr>
+          <w:rFonts w:asciiTheme="minorHAnsi" w:hAnsiTheme="minorHAnsi" w:cstheme="minorHAnsi"/>
+        </w:rPr>
+        <w:t>T</w:t>
+      </w:r>
+      <w:r>
+        <w:rPr>
+          <w:rFonts w:asciiTheme="minorHAnsi" w:hAnsiTheme="minorHAnsi" w:cstheme="minorHAnsi"/>
+        </w:rPr>
+        <w:t>ecnologia</w:t>
+      </w:r>
+      <w:r>
+        <w:rPr>
+          <w:rFonts w:asciiTheme="minorHAnsi" w:hAnsiTheme="minorHAnsi" w:cstheme="minorHAnsi"/>
+        </w:rPr>
+        <w:t xml:space="preserve"> </w:t>
+      </w:r>
+      <w:r>
+        <w:rPr>
+          <w:rFonts w:asciiTheme="minorHAnsi" w:hAnsiTheme="minorHAnsi" w:cstheme="minorHAnsi"/>
+        </w:rPr>
+        <w:t>da</w:t>
+      </w:r>
+      <w:r>
+        <w:rPr>
+          <w:rFonts w:asciiTheme="minorHAnsi" w:hAnsiTheme="minorHAnsi" w:cstheme="minorHAnsi"/>
+        </w:rPr>
+        <w:t xml:space="preserve"> </w:t>
+      </w:r>
+      <w:r>
+        <w:rPr>
+          <w:rFonts w:asciiTheme="minorHAnsi" w:hAnsiTheme="minorHAnsi" w:cstheme="minorHAnsi"/>
+        </w:rPr>
+        <w:t>Informação</w:t>
+      </w:r>
+    </w:p>
+    <w:p>
+      <w:pPr>
+        <w:pStyle w:val="NormalWeb"/>
+        <w:spacing w:before="0" w:beforeAutospacing="0" w:after="160" w:afterAutospacing="0"/>
+        <w:ind w:left="708"/>
+        <w:jc w:val="both"/>
+        <w:rPr>
+          <w:rFonts w:asciiTheme="minorHAnsi" w:hAnsiTheme="minorHAnsi" w:cstheme="minorHAnsi"/>
+        </w:rPr>
+      </w:pPr>
+      <w:r>
+        <w:rPr>
+          <w:rFonts w:asciiTheme="minorHAnsi" w:hAnsiTheme="minorHAnsi" w:cstheme="minorHAnsi"/>
+        </w:rPr>
+        <w:t>TI (Tecnologia da Informação)</w:t>
+      </w:r>
+      <w:r>
+        <w:rPr>
+          <w:rFonts w:asciiTheme="minorHAnsi" w:hAnsiTheme="minorHAnsi" w:cstheme="minorHAnsi"/>
+        </w:rPr>
+        <w:t xml:space="preserve"> é um conceito amplo que absorve todas as áreas da tecnologia, como software, hardware, tecnologia de comunicação e até mesmo a gestão das pessoas</w:t>
+      </w:r>
+      <w:r>
+        <w:rPr>
+          <w:rFonts w:asciiTheme="minorHAnsi" w:hAnsiTheme="minorHAnsi" w:cstheme="minorHAnsi"/>
+        </w:rPr>
+        <w:t xml:space="preserve"> </w:t>
+      </w:r>
+      <w:r>
+        <w:rPr>
+          <w:rFonts w:asciiTheme="minorHAnsi" w:hAnsiTheme="minorHAnsi" w:cstheme="minorHAnsi"/>
+        </w:rPr>
+        <w:t>envolvid</w:t>
+      </w:r>
+      <w:r>
+        <w:rPr>
+          <w:rFonts w:asciiTheme="minorHAnsi" w:hAnsiTheme="minorHAnsi" w:cstheme="minorHAnsi"/>
+        </w:rPr>
+        <w:t>a</w:t>
+      </w:r>
+      <w:r>
+        <w:rPr>
+          <w:rFonts w:asciiTheme="minorHAnsi" w:hAnsiTheme="minorHAnsi" w:cstheme="minorHAnsi"/>
+        </w:rPr>
+        <w:t xml:space="preserve">s com </w:t>
+      </w:r>
+      <w:r>
+        <w:rPr>
+          <w:rFonts w:asciiTheme="minorHAnsi" w:hAnsiTheme="minorHAnsi" w:cstheme="minorHAnsi"/>
+        </w:rPr>
+        <w:t>a tecnologia. Com o intuito de facilitar as tarefas do dia a dia das empresas e pessoas, transformando os diversos dados em informações palpáveis aos usuários.</w:t>
+      </w:r>
+    </w:p>
+    <w:p>
+      <w:pPr>
+        <w:pStyle w:val="NormalWeb"/>
+        <w:spacing w:before="0" w:beforeAutospacing="0" w:after="160" w:afterAutospacing="0"/>
+        <w:ind w:left="708"/>
+        <w:jc w:val="both"/>
+        <w:rPr>
+          <w:rFonts w:asciiTheme="minorHAnsi" w:hAnsiTheme="minorHAnsi" w:cstheme="minorHAnsi"/>
+        </w:rPr>
+      </w:pPr>
+      <w:r>
+        <w:rPr>
+          <w:rFonts w:asciiTheme="minorHAnsi" w:hAnsiTheme="minorHAnsi" w:cstheme="minorHAnsi"/>
+        </w:rPr>
+        <w:t>Que a TI é essencial para qualquer empresa que esteja englobada nos ramos da manufatura em todas as partes do mundo, é um fato já outrora debatido exaustivamente e já bem consolidado por diversas bibliografias.</w:t>
+      </w:r>
+      <w:r>
+        <w:rPr>
+          <w:rFonts w:asciiTheme="minorHAnsi" w:hAnsiTheme="minorHAnsi" w:cstheme="minorHAnsi"/>
+        </w:rPr>
+        <w:t xml:space="preserve"> Observa-se, de modo geral em todos os âmbitos administrativos a grande adesão aos SI (Sistemas da Informação), como os processos estão cada vez mais digitalizados e compartilhados de maneira</w:t>
+      </w:r>
+      <w:r>
+        <w:rPr>
+          <w:rFonts w:asciiTheme="minorHAnsi" w:hAnsiTheme="minorHAnsi" w:cstheme="minorHAnsi"/>
+        </w:rPr>
+        <w:t xml:space="preserve"> eficaz</w:t>
+      </w:r>
+      <w:r>
+        <w:rPr>
+          <w:rFonts w:asciiTheme="minorHAnsi" w:hAnsiTheme="minorHAnsi" w:cstheme="minorHAnsi"/>
+        </w:rPr>
+        <w:t xml:space="preserve"> segura.</w:t>
+      </w:r>
+    </w:p>
+    <w:p>
+      <w:pPr>
+        <w:pStyle w:val="NormalWeb"/>
+        <w:spacing w:before="0" w:beforeAutospacing="0" w:after="160" w:afterAutospacing="0"/>
+        <w:ind w:left="708"/>
+        <w:jc w:val="both"/>
+        <w:rPr>
+          <w:rFonts w:asciiTheme="minorHAnsi" w:hAnsiTheme="minorHAnsi" w:cstheme="minorHAnsi"/>
+        </w:rPr>
+      </w:pPr>
+      <w:r>
+        <w:rPr>
+          <w:rFonts w:asciiTheme="minorHAnsi" w:hAnsiTheme="minorHAnsi" w:cstheme="minorHAnsi"/>
+        </w:rPr>
+        <w:t xml:space="preserve">Neste </w:t>
+      </w:r>
+      <w:r>
+        <w:rPr>
+          <w:rFonts w:asciiTheme="minorHAnsi" w:hAnsiTheme="minorHAnsi" w:cstheme="minorHAnsi"/>
+        </w:rPr>
+        <w:t>sentido, é</w:t>
+      </w:r>
+      <w:r>
+        <w:rPr>
+          <w:rFonts w:asciiTheme="minorHAnsi" w:hAnsiTheme="minorHAnsi" w:cstheme="minorHAnsi"/>
+        </w:rPr>
+        <w:t xml:space="preserve"> definido que um SI como sendo um sistema que utiliza TI para capturar, transmitir, armazenar, recuperar, manipular e exibir informações usadas em um ou mais processos de negócios (ALTER, 1980).</w:t>
+      </w:r>
+      <w:r>
+        <w:rPr>
+          <w:rFonts w:asciiTheme="minorHAnsi" w:hAnsiTheme="minorHAnsi" w:cstheme="minorHAnsi"/>
+        </w:rPr>
+        <w:t xml:space="preserve"> A manipulação dos dados facilita o avanço da produtividade dos setores nas empresas, auxiliando na conectividade entre todas as áreas.</w:t>
+      </w:r>
+    </w:p>
+    <w:p>
+      <w:pPr>
+        <w:pStyle w:val="NormalWeb"/>
+        <w:spacing w:before="0" w:beforeAutospacing="0" w:after="160" w:afterAutospacing="0"/>
+        <w:ind w:left="708"/>
+        <w:jc w:val="both"/>
+        <w:rPr>
+          <w:rFonts w:asciiTheme="minorHAnsi" w:hAnsiTheme="minorHAnsi" w:cstheme="minorHAnsi"/>
+        </w:rPr>
+      </w:pPr>
+    </w:p>
+    <w:p>
+      <w:pPr>
+        <w:pStyle w:val="NormalWeb"/>
+        <w:spacing w:before="0" w:beforeAutospacing="0" w:after="160" w:afterAutospacing="0"/>
+        <w:ind w:left="709"/>
+        <w:jc w:val="both"/>
+        <w:rPr>
+          <w:rFonts w:asciiTheme="minorHAnsi" w:hAnsiTheme="minorHAnsi" w:cstheme="minorHAnsi"/>
+        </w:rPr>
+      </w:pPr>
+    </w:p>
+    <w:p>
+      <w:pPr>
+        <w:pStyle w:val="NormalWeb"/>
+        <w:spacing w:before="0" w:beforeAutospacing="0" w:after="160" w:afterAutospacing="0"/>
+        <w:ind w:left="1080"/>
+        <w:jc w:val="both"/>
+        <w:rPr>
+          <w:rFonts w:asciiTheme="minorHAnsi" w:hAnsiTheme="minorHAnsi" w:cstheme="minorHAnsi"/>
+        </w:rPr>
+      </w:pPr>
+    </w:p>
+    <w:p>
+      <w:pPr>
+        <w:pStyle w:val="NormalWeb"/>
+        <w:spacing w:before="0" w:beforeAutospacing="0" w:after="160" w:afterAutospacing="0"/>
+        <w:ind w:left="1080"/>
+        <w:jc w:val="both"/>
+        <w:rPr>
+          <w:rFonts w:asciiTheme="minorHAnsi" w:hAnsiTheme="minorHAnsi" w:cstheme="minorHAnsi"/>
+        </w:rPr>
+      </w:pPr>
     </w:p>
     <w:sectPr>
       <w:pgSz w:w="11906" w:h="16838"/>
@@ -1241,7 +1612,7 @@
   <w:abstractNum w:abstractNumId="2" w15:restartNumberingAfterBreak="0">
     <w:nsid w:val="1C8D03DB"/>
     <w:multiLevelType w:val="hybridMultilevel"/>
-    <w:tmpl w:val="756C1272"/>
+    <w:tmpl w:val="B2D4F588"/>
     <w:lvl w:ilvl="0" w:tplc="0416000F">
       <w:start w:val="1"/>
       <w:numFmt w:val="decimal"/>
@@ -1251,10 +1622,10 @@
         <w:ind w:left="720" w:hanging="360"/>
       </w:pPr>
     </w:lvl>
-    <w:lvl w:ilvl="1" w:tplc="B0844042">
+    <w:lvl w:ilvl="1" w:tplc="1F381128">
       <w:start w:val="1"/>
       <w:numFmt w:val="decimal"/>
-      <w:lvlText w:val="4.%2"/>
+      <w:lvlText w:val="5.1%2"/>
       <w:lvlJc w:val="left"/>
       <w:pPr>
         <w:ind w:left="1440" w:hanging="360"/>
@@ -1328,6 +1699,95 @@
     </w:lvl>
   </w:abstractNum>
   <w:abstractNum w:abstractNumId="3" w15:restartNumberingAfterBreak="0">
+    <w:nsid w:val="201F75B4"/>
+    <w:multiLevelType w:val="hybridMultilevel"/>
+    <w:tmpl w:val="A4420118"/>
+    <w:lvl w:ilvl="0" w:tplc="50147830">
+      <w:start w:val="1"/>
+      <w:numFmt w:val="decimal"/>
+      <w:lvlText w:val="5.%1"/>
+      <w:lvlJc w:val="left"/>
+      <w:pPr>
+        <w:ind w:left="1440" w:hanging="360"/>
+      </w:pPr>
+      <w:rPr>
+        <w:rFonts w:hint="default"/>
+      </w:rPr>
+    </w:lvl>
+    <w:lvl w:ilvl="1" w:tplc="04160019">
+      <w:start w:val="1"/>
+      <w:numFmt w:val="lowerLetter"/>
+      <w:lvlText w:val="%2."/>
+      <w:lvlJc w:val="left"/>
+      <w:pPr>
+        <w:ind w:left="1440" w:hanging="360"/>
+      </w:pPr>
+    </w:lvl>
+    <w:lvl w:ilvl="2" w:tplc="0416001B" w:tentative="1">
+      <w:start w:val="1"/>
+      <w:numFmt w:val="lowerRoman"/>
+      <w:lvlText w:val="%3."/>
+      <w:lvlJc w:val="right"/>
+      <w:pPr>
+        <w:ind w:left="2160" w:hanging="180"/>
+      </w:pPr>
+    </w:lvl>
+    <w:lvl w:ilvl="3" w:tplc="0416000F" w:tentative="1">
+      <w:start w:val="1"/>
+      <w:numFmt w:val="decimal"/>
+      <w:lvlText w:val="%4."/>
+      <w:lvlJc w:val="left"/>
+      <w:pPr>
+        <w:ind w:left="2880" w:hanging="360"/>
+      </w:pPr>
+    </w:lvl>
+    <w:lvl w:ilvl="4" w:tplc="04160019" w:tentative="1">
+      <w:start w:val="1"/>
+      <w:numFmt w:val="lowerLetter"/>
+      <w:lvlText w:val="%5."/>
+      <w:lvlJc w:val="left"/>
+      <w:pPr>
+        <w:ind w:left="3600" w:hanging="360"/>
+      </w:pPr>
+    </w:lvl>
+    <w:lvl w:ilvl="5" w:tplc="0416001B" w:tentative="1">
+      <w:start w:val="1"/>
+      <w:numFmt w:val="lowerRoman"/>
+      <w:lvlText w:val="%6."/>
+      <w:lvlJc w:val="right"/>
+      <w:pPr>
+        <w:ind w:left="4320" w:hanging="180"/>
+      </w:pPr>
+    </w:lvl>
+    <w:lvl w:ilvl="6" w:tplc="0416000F" w:tentative="1">
+      <w:start w:val="1"/>
+      <w:numFmt w:val="decimal"/>
+      <w:lvlText w:val="%7."/>
+      <w:lvlJc w:val="left"/>
+      <w:pPr>
+        <w:ind w:left="5040" w:hanging="360"/>
+      </w:pPr>
+    </w:lvl>
+    <w:lvl w:ilvl="7" w:tplc="04160019" w:tentative="1">
+      <w:start w:val="1"/>
+      <w:numFmt w:val="lowerLetter"/>
+      <w:lvlText w:val="%8."/>
+      <w:lvlJc w:val="left"/>
+      <w:pPr>
+        <w:ind w:left="5760" w:hanging="360"/>
+      </w:pPr>
+    </w:lvl>
+    <w:lvl w:ilvl="8" w:tplc="0416001B" w:tentative="1">
+      <w:start w:val="1"/>
+      <w:numFmt w:val="lowerRoman"/>
+      <w:lvlText w:val="%9."/>
+      <w:lvlJc w:val="right"/>
+      <w:pPr>
+        <w:ind w:left="6480" w:hanging="180"/>
+      </w:pPr>
+    </w:lvl>
+  </w:abstractNum>
+  <w:abstractNum w:abstractNumId="4" w15:restartNumberingAfterBreak="0">
     <w:nsid w:val="68984B5A"/>
     <w:multiLevelType w:val="hybridMultilevel"/>
     <w:tmpl w:val="FB64D6E2"/>
@@ -1416,7 +1876,7 @@
       </w:pPr>
     </w:lvl>
   </w:abstractNum>
-  <w:abstractNum w:abstractNumId="4" w15:restartNumberingAfterBreak="0">
+  <w:abstractNum w:abstractNumId="5" w15:restartNumberingAfterBreak="0">
     <w:nsid w:val="7A1539EF"/>
     <w:multiLevelType w:val="hybridMultilevel"/>
     <w:tmpl w:val="95241906"/>
@@ -1505,7 +1965,7 @@
       </w:pPr>
     </w:lvl>
   </w:abstractNum>
-  <w:abstractNum w:abstractNumId="5" w15:restartNumberingAfterBreak="0">
+  <w:abstractNum w:abstractNumId="6" w15:restartNumberingAfterBreak="0">
     <w:nsid w:val="7AA966C5"/>
     <w:multiLevelType w:val="hybridMultilevel"/>
     <w:tmpl w:val="B5B8F400"/>
@@ -1598,19 +2058,22 @@
     <w:abstractNumId w:val="2"/>
   </w:num>
   <w:num w:numId="2">
-    <w:abstractNumId w:val="3"/>
+    <w:abstractNumId w:val="4"/>
   </w:num>
   <w:num w:numId="3">
-    <w:abstractNumId w:val="5"/>
+    <w:abstractNumId w:val="6"/>
   </w:num>
   <w:num w:numId="4">
     <w:abstractNumId w:val="0"/>
   </w:num>
   <w:num w:numId="5">
-    <w:abstractNumId w:val="4"/>
+    <w:abstractNumId w:val="5"/>
   </w:num>
   <w:num w:numId="6">
     <w:abstractNumId w:val="1"/>
+  </w:num>
+  <w:num w:numId="7">
+    <w:abstractNumId w:val="3"/>
   </w:num>
 </w:numbering>
 </file>

</xml_diff>